<commit_message>
updated questions for 2020-05-11
</commit_message>
<xml_diff>
--- a/listOfQuestions/ListOfQuestions.docx
+++ b/listOfQuestions/ListOfQuestions.docx
@@ -3780,7 +3780,29 @@
                 <w:szCs w:val="22"/>
                 <w:shd w:val="clear" w:color="auto" w:fill="FFFFFF"/>
               </w:rPr>
-              <w:t>As of Sunday, March 15th, COVID Tracker reported 7 states have more than 100 positive cases of COVID-19. These states are: California, Colorado, Florida, Louisiana, Massachusetts, New York, and Washington. What is the smallest, most likely, and largest number of states that will report more than 100 cases this coming Sunday, March 22nd?</w:t>
+              <w:t xml:space="preserve">As of Sunday, March 15th, COVID Tracker reported 7 states have more than 100 positive cases of COVID-19. These states </w:t>
+            </w:r>
+            <w:proofErr w:type="gramStart"/>
+            <w:r>
+              <w:rPr>
+                <w:rFonts w:ascii="Arial" w:hAnsi="Arial" w:cs="Arial"/>
+                <w:color w:val="000000"/>
+                <w:sz w:val="22"/>
+                <w:szCs w:val="22"/>
+                <w:shd w:val="clear" w:color="auto" w:fill="FFFFFF"/>
+              </w:rPr>
+              <w:t>are:</w:t>
+            </w:r>
+            <w:proofErr w:type="gramEnd"/>
+            <w:r>
+              <w:rPr>
+                <w:rFonts w:ascii="Arial" w:hAnsi="Arial" w:cs="Arial"/>
+                <w:color w:val="000000"/>
+                <w:sz w:val="22"/>
+                <w:szCs w:val="22"/>
+                <w:shd w:val="clear" w:color="auto" w:fill="FFFFFF"/>
+              </w:rPr>
+              <w:t xml:space="preserve"> California, Colorado, Florida, Louisiana, Massachusetts, New York, and Washington. What is the smallest, most likely, and largest number of states that will report more than 100 cases this coming Sunday, March 22nd?</w:t>
             </w:r>
           </w:p>
         </w:tc>
@@ -5116,7 +5138,29 @@
                 <w:szCs w:val="22"/>
                 <w:shd w:val="clear" w:color="auto" w:fill="FFFFFF"/>
               </w:rPr>
-              <w:t>Which of the next 6 months will see the highest total number of hospitalizations nationwide in the US for COVID-19 illness? Assign a probability to each month representing the likelihood of peak US hospitalizations occuring in that month. Each number must be between 0 and 1 and all numbers provided must sum to 1.</w:t>
+              <w:t xml:space="preserve">Which of the next 6 months will see the highest total number of hospitalizations nationwide in the US for COVID-19 illness? Assign a probability to each month representing the likelihood of peak US hospitalizations </w:t>
+            </w:r>
+            <w:proofErr w:type="spellStart"/>
+            <w:r>
+              <w:rPr>
+                <w:rFonts w:ascii="Arial" w:hAnsi="Arial" w:cs="Arial"/>
+                <w:color w:val="000000"/>
+                <w:sz w:val="22"/>
+                <w:szCs w:val="22"/>
+                <w:shd w:val="clear" w:color="auto" w:fill="FFFFFF"/>
+              </w:rPr>
+              <w:t>occuring</w:t>
+            </w:r>
+            <w:proofErr w:type="spellEnd"/>
+            <w:r>
+              <w:rPr>
+                <w:rFonts w:ascii="Arial" w:hAnsi="Arial" w:cs="Arial"/>
+                <w:color w:val="000000"/>
+                <w:sz w:val="22"/>
+                <w:szCs w:val="22"/>
+                <w:shd w:val="clear" w:color="auto" w:fill="FFFFFF"/>
+              </w:rPr>
+              <w:t xml:space="preserve"> in that month. Each number must be between 0 and 1 and all numbers provided must sum to 1.</w:t>
             </w:r>
           </w:p>
         </w:tc>
@@ -6175,7 +6219,29 @@
                 <w:szCs w:val="22"/>
                 <w:shd w:val="clear" w:color="auto" w:fill="FFFFFF"/>
               </w:rPr>
-              <w:t>Which of the next 6 months will see the highest total number of hospitalizations nationwide in the US for COVID-19 illness? Assign a probability to each month representing the likelihood of peak US hospitalizations occuring in that month. Each number must be between 0 and 1 and all numbers provided must sum to 1.</w:t>
+              <w:t xml:space="preserve">Which of the next 6 months will see the highest total number of hospitalizations nationwide in the US for COVID-19 illness? Assign a probability to each month representing the likelihood of peak US hospitalizations </w:t>
+            </w:r>
+            <w:proofErr w:type="spellStart"/>
+            <w:r>
+              <w:rPr>
+                <w:rFonts w:ascii="Arial" w:hAnsi="Arial" w:cs="Arial"/>
+                <w:color w:val="000000"/>
+                <w:sz w:val="22"/>
+                <w:szCs w:val="22"/>
+                <w:shd w:val="clear" w:color="auto" w:fill="FFFFFF"/>
+              </w:rPr>
+              <w:t>occuring</w:t>
+            </w:r>
+            <w:proofErr w:type="spellEnd"/>
+            <w:r>
+              <w:rPr>
+                <w:rFonts w:ascii="Arial" w:hAnsi="Arial" w:cs="Arial"/>
+                <w:color w:val="000000"/>
+                <w:sz w:val="22"/>
+                <w:szCs w:val="22"/>
+                <w:shd w:val="clear" w:color="auto" w:fill="FFFFFF"/>
+              </w:rPr>
+              <w:t xml:space="preserve"> in that month. Each number must be between 0 and 1 and all numbers provided must sum to 1.</w:t>
             </w:r>
           </w:p>
         </w:tc>
@@ -9569,28 +9635,72 @@
                 <w:szCs w:val="22"/>
                 <w:shd w:val="clear" w:color="auto" w:fill="FFFFFF"/>
               </w:rPr>
-              <w:t>Between 700,000 and 750,000 inclusive -  [700,000,750,000]</w:t>
-            </w:r>
-          </w:p>
-          <w:p>
-            <w:pPr>
-              <w:rPr>
-                <w:rFonts w:ascii="Arial" w:hAnsi="Arial" w:cs="Arial"/>
-                <w:color w:val="404040"/>
-                <w:sz w:val="22"/>
-                <w:szCs w:val="22"/>
-                <w:shd w:val="clear" w:color="auto" w:fill="FFFFFF"/>
-              </w:rPr>
-            </w:pPr>
-            <w:r>
-              <w:rPr>
-                <w:rFonts w:ascii="Arial" w:hAnsi="Arial" w:cs="Arial"/>
-                <w:color w:val="404040"/>
-                <w:sz w:val="22"/>
-                <w:szCs w:val="22"/>
-                <w:shd w:val="clear" w:color="auto" w:fill="FFFFFF"/>
-              </w:rPr>
-              <w:t>Greater than 750,000 but less than or equal to 800,000 -  (750,000, 800,000]</w:t>
+              <w:t xml:space="preserve">Between 700,000 and 750,000 inclusive </w:t>
+            </w:r>
+            <w:proofErr w:type="gramStart"/>
+            <w:r>
+              <w:rPr>
+                <w:rFonts w:ascii="Arial" w:hAnsi="Arial" w:cs="Arial"/>
+                <w:color w:val="404040"/>
+                <w:sz w:val="22"/>
+                <w:szCs w:val="22"/>
+                <w:shd w:val="clear" w:color="auto" w:fill="FFFFFF"/>
+              </w:rPr>
+              <w:t>-  [</w:t>
+            </w:r>
+            <w:proofErr w:type="gramEnd"/>
+            <w:r>
+              <w:rPr>
+                <w:rFonts w:ascii="Arial" w:hAnsi="Arial" w:cs="Arial"/>
+                <w:color w:val="404040"/>
+                <w:sz w:val="22"/>
+                <w:szCs w:val="22"/>
+                <w:shd w:val="clear" w:color="auto" w:fill="FFFFFF"/>
+              </w:rPr>
+              <w:t>700,000,750,000]</w:t>
+            </w:r>
+          </w:p>
+          <w:p>
+            <w:pPr>
+              <w:rPr>
+                <w:rFonts w:ascii="Arial" w:hAnsi="Arial" w:cs="Arial"/>
+                <w:color w:val="404040"/>
+                <w:sz w:val="22"/>
+                <w:szCs w:val="22"/>
+                <w:shd w:val="clear" w:color="auto" w:fill="FFFFFF"/>
+              </w:rPr>
+            </w:pPr>
+            <w:r>
+              <w:rPr>
+                <w:rFonts w:ascii="Arial" w:hAnsi="Arial" w:cs="Arial"/>
+                <w:color w:val="404040"/>
+                <w:sz w:val="22"/>
+                <w:szCs w:val="22"/>
+                <w:shd w:val="clear" w:color="auto" w:fill="FFFFFF"/>
+              </w:rPr>
+              <w:t xml:space="preserve">Greater than 750,000 but less than or equal to 800,000 </w:t>
+            </w:r>
+            <w:proofErr w:type="gramStart"/>
+            <w:r>
+              <w:rPr>
+                <w:rFonts w:ascii="Arial" w:hAnsi="Arial" w:cs="Arial"/>
+                <w:color w:val="404040"/>
+                <w:sz w:val="22"/>
+                <w:szCs w:val="22"/>
+                <w:shd w:val="clear" w:color="auto" w:fill="FFFFFF"/>
+              </w:rPr>
+              <w:t>-  (</w:t>
+            </w:r>
+            <w:proofErr w:type="gramEnd"/>
+            <w:r>
+              <w:rPr>
+                <w:rFonts w:ascii="Arial" w:hAnsi="Arial" w:cs="Arial"/>
+                <w:color w:val="404040"/>
+                <w:sz w:val="22"/>
+                <w:szCs w:val="22"/>
+                <w:shd w:val="clear" w:color="auto" w:fill="FFFFFF"/>
+              </w:rPr>
+              <w:t>750,000, 800,000]</w:t>
             </w:r>
           </w:p>
           <w:p>
@@ -9695,8 +9805,20 @@
                 <w:szCs w:val="22"/>
                 <w:shd w:val="clear" w:color="auto" w:fill="FFFFFF"/>
               </w:rPr>
-              <w:t>Greater than 1,000,000 - (1,000,000, )</w:t>
-            </w:r>
+              <w:t>Greater than 1,000,000 - (1,000,000</w:t>
+            </w:r>
+            <w:proofErr w:type="gramStart"/>
+            <w:r>
+              <w:rPr>
+                <w:rFonts w:ascii="Arial" w:hAnsi="Arial" w:cs="Arial"/>
+                <w:color w:val="404040"/>
+                <w:sz w:val="22"/>
+                <w:szCs w:val="22"/>
+                <w:shd w:val="clear" w:color="auto" w:fill="FFFFFF"/>
+              </w:rPr>
+              <w:t>, )</w:t>
+            </w:r>
+            <w:proofErr w:type="gramEnd"/>
           </w:p>
           <w:p>
             <w:pPr>
@@ -10871,9 +10993,11 @@
                     <w:pStyle w:val="NormalWeb"/>
                     <w:jc w:val="center"/>
                   </w:pPr>
+                  <w:proofErr w:type="gramStart"/>
                   <w:r>
                     <w:t>XXX,XXX</w:t>
                   </w:r>
+                  <w:proofErr w:type="gramEnd"/>
                 </w:p>
               </w:tc>
             </w:tr>
@@ -10934,9 +11058,11 @@
                     <w:pStyle w:val="NormalWeb"/>
                     <w:jc w:val="center"/>
                   </w:pPr>
+                  <w:proofErr w:type="gramStart"/>
                   <w:r>
                     <w:t>XX,XXX</w:t>
                   </w:r>
+                  <w:proofErr w:type="gramEnd"/>
                 </w:p>
               </w:tc>
             </w:tr>
@@ -11101,6 +11227,7 @@
               </w:rPr>
               <w:t xml:space="preserve"> reported </w:t>
             </w:r>
+            <w:proofErr w:type="gramStart"/>
             <w:r>
               <w:rPr>
                 <w:rFonts w:ascii="-webkit-standard" w:hAnsi="-webkit-standard"/>
@@ -11110,6 +11237,7 @@
               </w:rPr>
               <w:t>XXX,XXX</w:t>
             </w:r>
+            <w:proofErr w:type="gramEnd"/>
             <w:r>
               <w:rPr>
                 <w:rFonts w:ascii="Arial" w:hAnsi="Arial" w:cs="Arial"/>
@@ -11282,8 +11410,19 @@
                 <w:szCs w:val="22"/>
                 <w:shd w:val="clear" w:color="auto" w:fill="FFFFFF"/>
               </w:rPr>
-              <w:t>Greater than 1,100,000 - (1,100,000, )</w:t>
-            </w:r>
+              <w:t>Greater than 1,100,000 - (1,100,000</w:t>
+            </w:r>
+            <w:proofErr w:type="gramStart"/>
+            <w:r>
+              <w:rPr>
+                <w:rFonts w:ascii="Arial" w:hAnsi="Arial" w:cs="Arial"/>
+                <w:color w:val="000000"/>
+                <w:szCs w:val="22"/>
+                <w:shd w:val="clear" w:color="auto" w:fill="FFFFFF"/>
+              </w:rPr>
+              <w:t>, )</w:t>
+            </w:r>
+            <w:proofErr w:type="gramEnd"/>
           </w:p>
           <w:p>
             <w:pPr>
@@ -12516,10 +12655,7 @@
               <w:jc w:val="center"/>
             </w:pPr>
             <w:r>
-              <w:t>QF1_</w:t>
-            </w:r>
-            <w:r>
-              <w:t>4</w:t>
+              <w:t>QF1_4</w:t>
             </w:r>
           </w:p>
           <w:p>
@@ -12588,7 +12724,29 @@
                 <w:szCs w:val="22"/>
                 <w:shd w:val="clear" w:color="auto" w:fill="FFFFFF"/>
               </w:rPr>
-              <w:t>As of Monday, April 27th how many total cumulative SARS-CoV-2 infections (including all symptomatic, subclinical, and asymptomatic infections) have there been in the US? Please report a 10th, 50th and 90th percentile. In other words give numbers for which you think there is a 1 in 10 chance the truth is below (10th percentile), 1 in 2 chance the truth is below (50th percentile) and 1 in 10 chance the truth is above (90th percentile).</w:t>
+              <w:t xml:space="preserve">As of Monday, April 27th how many total cumulative SARS-CoV-2 infections (including all symptomatic, subclinical, and asymptomatic infections) have there been in the US? Please report a 10th, 50th and 90th percentile. In other </w:t>
+            </w:r>
+            <w:proofErr w:type="gramStart"/>
+            <w:r>
+              <w:rPr>
+                <w:rFonts w:ascii="Arial" w:hAnsi="Arial" w:cs="Arial"/>
+                <w:color w:val="404040"/>
+                <w:sz w:val="22"/>
+                <w:szCs w:val="22"/>
+                <w:shd w:val="clear" w:color="auto" w:fill="FFFFFF"/>
+              </w:rPr>
+              <w:t>words</w:t>
+            </w:r>
+            <w:proofErr w:type="gramEnd"/>
+            <w:r>
+              <w:rPr>
+                <w:rFonts w:ascii="Arial" w:hAnsi="Arial" w:cs="Arial"/>
+                <w:color w:val="404040"/>
+                <w:sz w:val="22"/>
+                <w:szCs w:val="22"/>
+                <w:shd w:val="clear" w:color="auto" w:fill="FFFFFF"/>
+              </w:rPr>
+              <w:t xml:space="preserve"> give numbers for which you think there is a 1 in 10 chance the truth is below (10th percentile), 1 in 2 chance the truth is below (50th percentile) and 1 in 10 chance the truth is above (90th percentile).</w:t>
             </w:r>
           </w:p>
           <w:p>
@@ -12650,22 +12808,16 @@
               <w:jc w:val="center"/>
             </w:pPr>
             <w:r>
-              <w:t>QF2_</w:t>
-            </w:r>
-            <w:r>
-              <w:t>2</w:t>
-            </w:r>
-          </w:p>
-          <w:p>
-            <w:pPr>
-              <w:pStyle w:val="SMcaption"/>
-              <w:jc w:val="center"/>
-            </w:pPr>
-            <w:r>
-              <w:t>QF2_</w:t>
-            </w:r>
-            <w:r>
-              <w:t>3</w:t>
+              <w:t>QF2_2</w:t>
+            </w:r>
+          </w:p>
+          <w:p>
+            <w:pPr>
+              <w:pStyle w:val="SMcaption"/>
+              <w:jc w:val="center"/>
+            </w:pPr>
+            <w:r>
+              <w:t>QF2_3</w:t>
             </w:r>
           </w:p>
         </w:tc>
@@ -12780,8 +12932,9 @@
                 <w:sz w:val="23"/>
                 <w:szCs w:val="23"/>
               </w:rPr>
-              <w:t xml:space="preserve">Assign probabilities to the following dates, according to when you expect to see the weekly new reported deaths (as calculated </w:t>
-            </w:r>
+              <w:t xml:space="preserve">Assign probabilities to the following dates, according to when you expect to see the weekly </w:t>
+            </w:r>
+            <w:proofErr w:type="spellStart"/>
             <w:r>
               <w:rPr>
                 <w:rFonts w:ascii="Helvetica Neue" w:hAnsi="Helvetica Neue"/>
@@ -12789,6 +12942,25 @@
                 <w:sz w:val="23"/>
                 <w:szCs w:val="23"/>
               </w:rPr>
+              <w:t>new</w:t>
+            </w:r>
+            <w:proofErr w:type="spellEnd"/>
+            <w:r>
+              <w:rPr>
+                <w:rFonts w:ascii="Helvetica Neue" w:hAnsi="Helvetica Neue"/>
+                <w:color w:val="404040"/>
+                <w:sz w:val="23"/>
+                <w:szCs w:val="23"/>
+              </w:rPr>
+              <w:t xml:space="preserve"> reported deaths (as calculated </w:t>
+            </w:r>
+            <w:r>
+              <w:rPr>
+                <w:rFonts w:ascii="Helvetica Neue" w:hAnsi="Helvetica Neue"/>
+                <w:color w:val="404040"/>
+                <w:sz w:val="23"/>
+                <w:szCs w:val="23"/>
+              </w:rPr>
               <w:lastRenderedPageBreak/>
               <w:t>using new reported deaths from Sunday through Saturday) first fall below 5,000.</w:t>
             </w:r>
@@ -12945,46 +13117,34 @@
               <w:jc w:val="center"/>
             </w:pPr>
             <w:r>
-              <w:t>QF3_</w:t>
-            </w:r>
-            <w:r>
-              <w:t>2</w:t>
-            </w:r>
-          </w:p>
-          <w:p>
-            <w:pPr>
-              <w:pStyle w:val="SMcaption"/>
-              <w:jc w:val="center"/>
-            </w:pPr>
-            <w:r>
-              <w:t>QF3_</w:t>
-            </w:r>
-            <w:r>
-              <w:t>3</w:t>
-            </w:r>
-          </w:p>
-          <w:p>
-            <w:pPr>
-              <w:pStyle w:val="SMcaption"/>
-              <w:jc w:val="center"/>
-            </w:pPr>
-            <w:r>
-              <w:t>QF3_</w:t>
-            </w:r>
-            <w:r>
-              <w:t>4</w:t>
-            </w:r>
-          </w:p>
-          <w:p>
-            <w:pPr>
-              <w:pStyle w:val="SMcaption"/>
-              <w:jc w:val="center"/>
-            </w:pPr>
-            <w:r>
-              <w:t>QF3_</w:t>
-            </w:r>
-            <w:r>
-              <w:t>5</w:t>
+              <w:t>QF3_2</w:t>
+            </w:r>
+          </w:p>
+          <w:p>
+            <w:pPr>
+              <w:pStyle w:val="SMcaption"/>
+              <w:jc w:val="center"/>
+            </w:pPr>
+            <w:r>
+              <w:t>QF3_3</w:t>
+            </w:r>
+          </w:p>
+          <w:p>
+            <w:pPr>
+              <w:pStyle w:val="SMcaption"/>
+              <w:jc w:val="center"/>
+            </w:pPr>
+            <w:r>
+              <w:t>QF3_4</w:t>
+            </w:r>
+          </w:p>
+          <w:p>
+            <w:pPr>
+              <w:pStyle w:val="SMcaption"/>
+              <w:jc w:val="center"/>
+            </w:pPr>
+            <w:r>
+              <w:t>QF3_5</w:t>
             </w:r>
           </w:p>
         </w:tc>
@@ -13275,43 +13435,25 @@
               <w:jc w:val="center"/>
             </w:pPr>
             <w:r>
-              <w:t>QF</w:t>
-            </w:r>
-            <w:r>
-              <w:t>4</w:t>
-            </w:r>
-            <w:r>
-              <w:t>_1</w:t>
-            </w:r>
-          </w:p>
-          <w:p>
-            <w:pPr>
-              <w:pStyle w:val="SMcaption"/>
-              <w:jc w:val="center"/>
-            </w:pPr>
-            <w:r>
-              <w:t>QF</w:t>
-            </w:r>
-            <w:r>
-              <w:t>4</w:t>
-            </w:r>
-            <w:r>
-              <w:t>_2</w:t>
-            </w:r>
-          </w:p>
-          <w:p>
-            <w:pPr>
-              <w:pStyle w:val="SMcaption"/>
-              <w:jc w:val="center"/>
-            </w:pPr>
-            <w:r>
-              <w:t>QF</w:t>
-            </w:r>
-            <w:r>
-              <w:t>4</w:t>
-            </w:r>
-            <w:r>
-              <w:t>_3</w:t>
+              <w:t>QF4_1</w:t>
+            </w:r>
+          </w:p>
+          <w:p>
+            <w:pPr>
+              <w:pStyle w:val="SMcaption"/>
+              <w:jc w:val="center"/>
+            </w:pPr>
+            <w:r>
+              <w:t>QF4_2</w:t>
+            </w:r>
+          </w:p>
+          <w:p>
+            <w:pPr>
+              <w:pStyle w:val="SMcaption"/>
+              <w:jc w:val="center"/>
+            </w:pPr>
+            <w:r>
+              <w:t>QF4_3</w:t>
             </w:r>
           </w:p>
         </w:tc>
@@ -13384,43 +13526,25 @@
               <w:jc w:val="center"/>
             </w:pPr>
             <w:r>
-              <w:t>QF</w:t>
-            </w:r>
-            <w:r>
-              <w:t>5</w:t>
-            </w:r>
-            <w:r>
-              <w:t>_1</w:t>
-            </w:r>
-          </w:p>
-          <w:p>
-            <w:pPr>
-              <w:pStyle w:val="SMcaption"/>
-              <w:jc w:val="center"/>
-            </w:pPr>
-            <w:r>
-              <w:t>QF</w:t>
-            </w:r>
-            <w:r>
-              <w:t>5</w:t>
-            </w:r>
-            <w:r>
-              <w:t>_2</w:t>
-            </w:r>
-          </w:p>
-          <w:p>
-            <w:pPr>
-              <w:pStyle w:val="SMcaption"/>
-              <w:jc w:val="center"/>
-            </w:pPr>
-            <w:r>
-              <w:t>QF</w:t>
-            </w:r>
-            <w:r>
-              <w:t>5</w:t>
-            </w:r>
-            <w:r>
-              <w:t>_3</w:t>
+              <w:t>QF5_1</w:t>
+            </w:r>
+          </w:p>
+          <w:p>
+            <w:pPr>
+              <w:pStyle w:val="SMcaption"/>
+              <w:jc w:val="center"/>
+            </w:pPr>
+            <w:r>
+              <w:t>QF5_2</w:t>
+            </w:r>
+          </w:p>
+          <w:p>
+            <w:pPr>
+              <w:pStyle w:val="SMcaption"/>
+              <w:jc w:val="center"/>
+            </w:pPr>
+            <w:r>
+              <w:t>QF5_3</w:t>
             </w:r>
           </w:p>
         </w:tc>
@@ -13520,16 +13644,7 @@
           </w:tcPr>
           <w:p>
             <w:r>
-              <w:t>2020-0</w:t>
-            </w:r>
-            <w:r>
-              <w:t>5</w:t>
-            </w:r>
-            <w:r>
-              <w:t>-</w:t>
-            </w:r>
-            <w:r>
-              <w:t>04</w:t>
+              <w:t>2020-05-04</w:t>
             </w:r>
           </w:p>
         </w:tc>
@@ -13798,10 +13913,7 @@
           </w:tcPr>
           <w:p>
             <w:r>
-              <w:t>2020-0</w:t>
-            </w:r>
-            <w:r>
-              <w:t>5-04</w:t>
+              <w:t>2020-05-04</w:t>
             </w:r>
           </w:p>
         </w:tc>
@@ -14249,70 +14361,52 @@
               <w:jc w:val="center"/>
             </w:pPr>
             <w:r>
-              <w:t>QF1_</w:t>
-            </w:r>
-            <w:r>
-              <w:t>2</w:t>
-            </w:r>
-          </w:p>
-          <w:p>
-            <w:pPr>
-              <w:pStyle w:val="SMcaption"/>
-              <w:jc w:val="center"/>
-            </w:pPr>
-            <w:r>
-              <w:t>QF1_</w:t>
-            </w:r>
-            <w:r>
-              <w:t>3</w:t>
-            </w:r>
-          </w:p>
-          <w:p>
-            <w:pPr>
-              <w:pStyle w:val="SMcaption"/>
-              <w:jc w:val="center"/>
-            </w:pPr>
-            <w:r>
-              <w:t>QF1_</w:t>
-            </w:r>
-            <w:r>
-              <w:t>4</w:t>
-            </w:r>
-          </w:p>
-          <w:p>
-            <w:pPr>
-              <w:pStyle w:val="SMcaption"/>
-              <w:jc w:val="center"/>
-            </w:pPr>
-            <w:r>
-              <w:t>QF1_</w:t>
-            </w:r>
-            <w:r>
-              <w:t>5</w:t>
-            </w:r>
-          </w:p>
-          <w:p>
-            <w:pPr>
-              <w:pStyle w:val="SMcaption"/>
-              <w:jc w:val="center"/>
-            </w:pPr>
-            <w:r>
-              <w:t>QF1_</w:t>
-            </w:r>
-            <w:r>
-              <w:t>6</w:t>
-            </w:r>
-          </w:p>
-          <w:p>
-            <w:pPr>
-              <w:pStyle w:val="SMcaption"/>
-              <w:jc w:val="center"/>
-            </w:pPr>
-            <w:r>
-              <w:t>QF1_</w:t>
-            </w:r>
-            <w:r>
-              <w:t>7</w:t>
+              <w:t>QF1_2</w:t>
+            </w:r>
+          </w:p>
+          <w:p>
+            <w:pPr>
+              <w:pStyle w:val="SMcaption"/>
+              <w:jc w:val="center"/>
+            </w:pPr>
+            <w:r>
+              <w:t>QF1_3</w:t>
+            </w:r>
+          </w:p>
+          <w:p>
+            <w:pPr>
+              <w:pStyle w:val="SMcaption"/>
+              <w:jc w:val="center"/>
+            </w:pPr>
+            <w:r>
+              <w:t>QF1_4</w:t>
+            </w:r>
+          </w:p>
+          <w:p>
+            <w:pPr>
+              <w:pStyle w:val="SMcaption"/>
+              <w:jc w:val="center"/>
+            </w:pPr>
+            <w:r>
+              <w:t>QF1_5</w:t>
+            </w:r>
+          </w:p>
+          <w:p>
+            <w:pPr>
+              <w:pStyle w:val="SMcaption"/>
+              <w:jc w:val="center"/>
+            </w:pPr>
+            <w:r>
+              <w:t>QF1_6</w:t>
+            </w:r>
+          </w:p>
+          <w:p>
+            <w:pPr>
+              <w:pStyle w:val="SMcaption"/>
+              <w:jc w:val="center"/>
+            </w:pPr>
+            <w:r>
+              <w:t>QF1_7</w:t>
             </w:r>
           </w:p>
         </w:tc>
@@ -14364,7 +14458,27 @@
                 <w:sz w:val="22"/>
                 <w:szCs w:val="22"/>
               </w:rPr>
-              <w:t xml:space="preserve">How many US states, territories and jurisdictions  (50 states plus </w:t>
+              <w:t xml:space="preserve">How many US states, territories and </w:t>
+            </w:r>
+            <w:proofErr w:type="gramStart"/>
+            <w:r>
+              <w:rPr>
+                <w:rFonts w:ascii="Helvetica Neue" w:hAnsi="Helvetica Neue"/>
+                <w:color w:val="000000"/>
+                <w:sz w:val="22"/>
+                <w:szCs w:val="22"/>
+              </w:rPr>
+              <w:t>jurisdictions  (</w:t>
+            </w:r>
+            <w:proofErr w:type="gramEnd"/>
+            <w:r>
+              <w:rPr>
+                <w:rFonts w:ascii="Helvetica Neue" w:hAnsi="Helvetica Neue"/>
+                <w:color w:val="000000"/>
+                <w:sz w:val="22"/>
+                <w:szCs w:val="22"/>
+              </w:rPr>
+              <w:t xml:space="preserve">50 states plus </w:t>
             </w:r>
             <w:r>
               <w:rPr>
@@ -14455,103 +14569,61 @@
               <w:jc w:val="center"/>
             </w:pPr>
             <w:r>
-              <w:t>QF</w:t>
-            </w:r>
-            <w:r>
-              <w:t>2</w:t>
-            </w:r>
-            <w:r>
-              <w:t>_1</w:t>
-            </w:r>
-          </w:p>
-          <w:p>
-            <w:pPr>
-              <w:pStyle w:val="SMcaption"/>
-              <w:jc w:val="center"/>
-            </w:pPr>
-            <w:r>
-              <w:t>QF</w:t>
-            </w:r>
-            <w:r>
-              <w:t>2</w:t>
-            </w:r>
-            <w:r>
-              <w:t>_2</w:t>
-            </w:r>
-          </w:p>
-          <w:p>
-            <w:pPr>
-              <w:pStyle w:val="SMcaption"/>
-              <w:jc w:val="center"/>
-            </w:pPr>
-            <w:r>
-              <w:t>QF</w:t>
-            </w:r>
-            <w:r>
-              <w:t>2</w:t>
-            </w:r>
-            <w:r>
-              <w:t>_3</w:t>
-            </w:r>
-          </w:p>
-          <w:p>
-            <w:pPr>
-              <w:pStyle w:val="SMcaption"/>
-              <w:jc w:val="center"/>
-            </w:pPr>
-            <w:r>
-              <w:t>QF</w:t>
-            </w:r>
-            <w:r>
-              <w:t>2</w:t>
-            </w:r>
-            <w:r>
-              <w:t>_4</w:t>
-            </w:r>
-          </w:p>
-          <w:p>
-            <w:pPr>
-              <w:pStyle w:val="SMcaption"/>
-              <w:jc w:val="center"/>
-            </w:pPr>
-            <w:r>
-              <w:t>QF</w:t>
-            </w:r>
-            <w:r>
-              <w:t>2</w:t>
-            </w:r>
-            <w:r>
-              <w:t>_5</w:t>
-            </w:r>
-          </w:p>
-          <w:p>
-            <w:pPr>
-              <w:pStyle w:val="SMcaption"/>
-              <w:jc w:val="center"/>
-            </w:pPr>
-            <w:r>
-              <w:t>QF</w:t>
-            </w:r>
-            <w:r>
-              <w:t>2</w:t>
-            </w:r>
-            <w:r>
-              <w:t>_6</w:t>
-            </w:r>
-          </w:p>
-          <w:p>
-            <w:pPr>
-              <w:pStyle w:val="SMcaption"/>
-              <w:jc w:val="center"/>
-            </w:pPr>
-            <w:r>
-              <w:t>QF</w:t>
-            </w:r>
-            <w:r>
-              <w:t>2</w:t>
-            </w:r>
-            <w:r>
-              <w:t>_7</w:t>
+              <w:t>QF2_1</w:t>
+            </w:r>
+          </w:p>
+          <w:p>
+            <w:pPr>
+              <w:pStyle w:val="SMcaption"/>
+              <w:jc w:val="center"/>
+            </w:pPr>
+            <w:r>
+              <w:t>QF2_2</w:t>
+            </w:r>
+          </w:p>
+          <w:p>
+            <w:pPr>
+              <w:pStyle w:val="SMcaption"/>
+              <w:jc w:val="center"/>
+            </w:pPr>
+            <w:r>
+              <w:t>QF2_3</w:t>
+            </w:r>
+          </w:p>
+          <w:p>
+            <w:pPr>
+              <w:pStyle w:val="SMcaption"/>
+              <w:jc w:val="center"/>
+            </w:pPr>
+            <w:r>
+              <w:t>QF2_4</w:t>
+            </w:r>
+          </w:p>
+          <w:p>
+            <w:pPr>
+              <w:pStyle w:val="SMcaption"/>
+              <w:jc w:val="center"/>
+            </w:pPr>
+            <w:r>
+              <w:t>QF2_5</w:t>
+            </w:r>
+          </w:p>
+          <w:p>
+            <w:pPr>
+              <w:pStyle w:val="SMcaption"/>
+              <w:jc w:val="center"/>
+            </w:pPr>
+            <w:r>
+              <w:t>QF2_6</w:t>
+            </w:r>
+          </w:p>
+          <w:p>
+            <w:pPr>
+              <w:pStyle w:val="SMcaption"/>
+              <w:jc w:val="center"/>
+            </w:pPr>
+            <w:r>
+              <w:t>QF2_7</w:t>
             </w:r>
           </w:p>
         </w:tc>
@@ -14834,79 +14906,43 @@
               <w:jc w:val="center"/>
             </w:pPr>
             <w:r>
-              <w:t>QF</w:t>
-            </w:r>
-            <w:r>
-              <w:t>3</w:t>
-            </w:r>
-            <w:r>
-              <w:t>_1</w:t>
-            </w:r>
-          </w:p>
-          <w:p>
-            <w:pPr>
-              <w:pStyle w:val="SMcaption"/>
-              <w:jc w:val="center"/>
-            </w:pPr>
-            <w:r>
-              <w:t>QF</w:t>
-            </w:r>
-            <w:r>
-              <w:t>3</w:t>
-            </w:r>
-            <w:r>
-              <w:t>_2</w:t>
-            </w:r>
-          </w:p>
-          <w:p>
-            <w:pPr>
-              <w:pStyle w:val="SMcaption"/>
-              <w:jc w:val="center"/>
-            </w:pPr>
-            <w:r>
-              <w:t>QF</w:t>
-            </w:r>
-            <w:r>
-              <w:t>3</w:t>
-            </w:r>
-            <w:r>
-              <w:t>_3</w:t>
-            </w:r>
-          </w:p>
-          <w:p>
-            <w:pPr>
-              <w:pStyle w:val="SMcaption"/>
-              <w:jc w:val="center"/>
-            </w:pPr>
-            <w:r>
-              <w:t>QF</w:t>
-            </w:r>
-            <w:r>
-              <w:t>3</w:t>
-            </w:r>
-            <w:r>
-              <w:t>_</w:t>
-            </w:r>
-            <w:r>
-              <w:t>4</w:t>
-            </w:r>
-          </w:p>
-          <w:p>
-            <w:pPr>
-              <w:pStyle w:val="SMcaption"/>
-              <w:jc w:val="center"/>
-            </w:pPr>
-            <w:r>
-              <w:t>QF</w:t>
-            </w:r>
-            <w:r>
-              <w:t>3</w:t>
-            </w:r>
-            <w:r>
-              <w:t>_</w:t>
-            </w:r>
-            <w:r>
-              <w:t>5</w:t>
+              <w:t>QF3_1</w:t>
+            </w:r>
+          </w:p>
+          <w:p>
+            <w:pPr>
+              <w:pStyle w:val="SMcaption"/>
+              <w:jc w:val="center"/>
+            </w:pPr>
+            <w:r>
+              <w:t>QF3_2</w:t>
+            </w:r>
+          </w:p>
+          <w:p>
+            <w:pPr>
+              <w:pStyle w:val="SMcaption"/>
+              <w:jc w:val="center"/>
+            </w:pPr>
+            <w:r>
+              <w:t>QF3_3</w:t>
+            </w:r>
+          </w:p>
+          <w:p>
+            <w:pPr>
+              <w:pStyle w:val="SMcaption"/>
+              <w:jc w:val="center"/>
+            </w:pPr>
+            <w:r>
+              <w:t>QF3_4</w:t>
+            </w:r>
+          </w:p>
+          <w:p>
+            <w:pPr>
+              <w:pStyle w:val="SMcaption"/>
+              <w:jc w:val="center"/>
+            </w:pPr>
+            <w:r>
+              <w:t>QF3_5</w:t>
             </w:r>
           </w:p>
           <w:p>
@@ -14980,7 +15016,27 @@
                 <w:sz w:val="22"/>
                 <w:szCs w:val="22"/>
               </w:rPr>
-              <w:t>the 7 day average number of new positive cases of COVID-19</w:t>
+              <w:t xml:space="preserve">the </w:t>
+            </w:r>
+            <w:proofErr w:type="gramStart"/>
+            <w:r>
+              <w:rPr>
+                <w:rFonts w:ascii="Helvetica Neue" w:hAnsi="Helvetica Neue"/>
+                <w:color w:val="000000"/>
+                <w:sz w:val="22"/>
+                <w:szCs w:val="22"/>
+              </w:rPr>
+              <w:t>7 day</w:t>
+            </w:r>
+            <w:proofErr w:type="gramEnd"/>
+            <w:r>
+              <w:rPr>
+                <w:rFonts w:ascii="Helvetica Neue" w:hAnsi="Helvetica Neue"/>
+                <w:color w:val="000000"/>
+                <w:sz w:val="22"/>
+                <w:szCs w:val="22"/>
+              </w:rPr>
+              <w:t xml:space="preserve"> average number of new positive cases of COVID-19</w:t>
             </w:r>
             <w:r>
               <w:rPr>
@@ -15130,73 +15186,43 @@
               <w:jc w:val="center"/>
             </w:pPr>
             <w:r>
-              <w:t>QF</w:t>
-            </w:r>
-            <w:r>
-              <w:t>4</w:t>
-            </w:r>
-            <w:r>
-              <w:t>_1</w:t>
-            </w:r>
-          </w:p>
-          <w:p>
-            <w:pPr>
-              <w:pStyle w:val="SMcaption"/>
-              <w:jc w:val="center"/>
-            </w:pPr>
-            <w:r>
-              <w:t>QF</w:t>
-            </w:r>
-            <w:r>
-              <w:t>4</w:t>
-            </w:r>
-            <w:r>
-              <w:t>_2</w:t>
-            </w:r>
-          </w:p>
-          <w:p>
-            <w:pPr>
-              <w:pStyle w:val="SMcaption"/>
-              <w:jc w:val="center"/>
-            </w:pPr>
-            <w:r>
-              <w:t>QF</w:t>
-            </w:r>
-            <w:r>
-              <w:t>4</w:t>
-            </w:r>
-            <w:r>
-              <w:t>_3</w:t>
-            </w:r>
-          </w:p>
-          <w:p>
-            <w:pPr>
-              <w:pStyle w:val="SMcaption"/>
-              <w:jc w:val="center"/>
-            </w:pPr>
-            <w:r>
-              <w:t>QF</w:t>
-            </w:r>
-            <w:r>
-              <w:t>4</w:t>
-            </w:r>
-            <w:r>
-              <w:t>_4</w:t>
-            </w:r>
-          </w:p>
-          <w:p>
-            <w:pPr>
-              <w:pStyle w:val="SMcaption"/>
-              <w:jc w:val="center"/>
-            </w:pPr>
-            <w:r>
-              <w:t>QF</w:t>
-            </w:r>
-            <w:r>
-              <w:t>4</w:t>
-            </w:r>
-            <w:r>
-              <w:t>_5</w:t>
+              <w:t>QF4_1</w:t>
+            </w:r>
+          </w:p>
+          <w:p>
+            <w:pPr>
+              <w:pStyle w:val="SMcaption"/>
+              <w:jc w:val="center"/>
+            </w:pPr>
+            <w:r>
+              <w:t>QF4_2</w:t>
+            </w:r>
+          </w:p>
+          <w:p>
+            <w:pPr>
+              <w:pStyle w:val="SMcaption"/>
+              <w:jc w:val="center"/>
+            </w:pPr>
+            <w:r>
+              <w:t>QF4_3</w:t>
+            </w:r>
+          </w:p>
+          <w:p>
+            <w:pPr>
+              <w:pStyle w:val="SMcaption"/>
+              <w:jc w:val="center"/>
+            </w:pPr>
+            <w:r>
+              <w:t>QF4_4</w:t>
+            </w:r>
+          </w:p>
+          <w:p>
+            <w:pPr>
+              <w:pStyle w:val="SMcaption"/>
+              <w:jc w:val="center"/>
+            </w:pPr>
+            <w:r>
+              <w:t>QF4_5</w:t>
             </w:r>
           </w:p>
           <w:p>
@@ -15286,7 +15312,29 @@
                 <w:shd w:val="clear" w:color="auto" w:fill="FFFFFF"/>
               </w:rPr>
               <w:lastRenderedPageBreak/>
-              <w:t>will occur in the US in 2020? Please report a 10th, 50th and 90th percentile, in other words a 80% confidence interval and a median.</w:t>
+              <w:t xml:space="preserve">will occur in the US in 2020? Please report a 10th, 50th and 90th percentile, in other words </w:t>
+            </w:r>
+            <w:proofErr w:type="gramStart"/>
+            <w:r>
+              <w:rPr>
+                <w:rFonts w:ascii="Arial" w:hAnsi="Arial" w:cs="Arial"/>
+                <w:color w:val="404040"/>
+                <w:sz w:val="22"/>
+                <w:szCs w:val="22"/>
+                <w:shd w:val="clear" w:color="auto" w:fill="FFFFFF"/>
+              </w:rPr>
+              <w:t>a</w:t>
+            </w:r>
+            <w:proofErr w:type="gramEnd"/>
+            <w:r>
+              <w:rPr>
+                <w:rFonts w:ascii="Arial" w:hAnsi="Arial" w:cs="Arial"/>
+                <w:color w:val="404040"/>
+                <w:sz w:val="22"/>
+                <w:szCs w:val="22"/>
+                <w:shd w:val="clear" w:color="auto" w:fill="FFFFFF"/>
+              </w:rPr>
+              <w:t xml:space="preserve"> 80% confidence interval and a median.</w:t>
             </w:r>
           </w:p>
           <w:p>
@@ -15341,28 +15389,16 @@
             </w:pPr>
             <w:r>
               <w:lastRenderedPageBreak/>
-              <w:t>QF</w:t>
-            </w:r>
-            <w:r>
-              <w:t>5</w:t>
-            </w:r>
-            <w:r>
-              <w:t>_1</w:t>
-            </w:r>
-          </w:p>
-          <w:p>
-            <w:pPr>
-              <w:pStyle w:val="SMcaption"/>
-              <w:jc w:val="center"/>
-            </w:pPr>
-            <w:r>
-              <w:t>QF</w:t>
-            </w:r>
-            <w:r>
-              <w:t>5</w:t>
-            </w:r>
-            <w:r>
-              <w:t>_2</w:t>
+              <w:t>QF5_1</w:t>
+            </w:r>
+          </w:p>
+          <w:p>
+            <w:pPr>
+              <w:pStyle w:val="SMcaption"/>
+              <w:jc w:val="center"/>
+            </w:pPr>
+            <w:r>
+              <w:t>QF5_2</w:t>
             </w:r>
           </w:p>
           <w:p>
@@ -15372,13 +15408,7 @@
             </w:pPr>
             <w:r>
               <w:lastRenderedPageBreak/>
-              <w:t>QF</w:t>
-            </w:r>
-            <w:r>
-              <w:t>5</w:t>
-            </w:r>
-            <w:r>
-              <w:t>_3</w:t>
+              <w:t>QF5_3</w:t>
             </w:r>
           </w:p>
           <w:p>
@@ -15402,6 +15432,1656 @@
               <w:lastRenderedPageBreak/>
               <w:t>Triplet</w:t>
             </w:r>
+          </w:p>
+        </w:tc>
+      </w:tr>
+      <w:tr>
+        <w:tc>
+          <w:tcPr>
+            <w:tcW w:w="982" w:type="dxa"/>
+          </w:tcPr>
+          <w:p>
+            <w:r>
+              <w:t>2020-05-11</w:t>
+            </w:r>
+          </w:p>
+        </w:tc>
+        <w:tc>
+          <w:tcPr>
+            <w:tcW w:w="6994" w:type="dxa"/>
+            <w:vAlign w:val="center"/>
+          </w:tcPr>
+          <w:p>
+            <w:pPr>
+              <w:pStyle w:val="NormalWeb"/>
+              <w:shd w:val="clear" w:color="auto" w:fill="FFFFFF"/>
+              <w:rPr>
+                <w:rFonts w:ascii="Helvetica Neue" w:hAnsi="Helvetica Neue"/>
+                <w:color w:val="404040"/>
+                <w:sz w:val="23"/>
+                <w:szCs w:val="23"/>
+              </w:rPr>
+            </w:pPr>
+            <w:r>
+              <w:rPr>
+                <w:rFonts w:ascii="Helvetica Neue" w:hAnsi="Helvetica Neue"/>
+                <w:color w:val="404040"/>
+                <w:sz w:val="23"/>
+                <w:szCs w:val="23"/>
+              </w:rPr>
+              <w:t> </w:t>
+            </w:r>
+          </w:p>
+          <w:p>
+            <w:pPr>
+              <w:pStyle w:val="NormalWeb"/>
+              <w:shd w:val="clear" w:color="auto" w:fill="FFFFFF"/>
+              <w:rPr>
+                <w:rFonts w:ascii="Helvetica Neue" w:hAnsi="Helvetica Neue"/>
+                <w:color w:val="404040"/>
+                <w:sz w:val="23"/>
+                <w:szCs w:val="23"/>
+              </w:rPr>
+            </w:pPr>
+            <w:r>
+              <w:rPr>
+                <w:rFonts w:ascii="Arial" w:hAnsi="Arial" w:cs="Arial"/>
+                <w:color w:val="000000"/>
+                <w:sz w:val="22"/>
+                <w:szCs w:val="22"/>
+                <w:shd w:val="clear" w:color="auto" w:fill="FFFFFF"/>
+              </w:rPr>
+              <w:t xml:space="preserve">Info: The </w:t>
+            </w:r>
+            <w:hyperlink r:id="rId41" w:history="1">
+              <w:r>
+                <w:rPr>
+                  <w:rStyle w:val="Hyperlink"/>
+                  <w:rFonts w:ascii="Arial" w:hAnsi="Arial" w:cs="Arial"/>
+                  <w:color w:val="1155CC"/>
+                  <w:sz w:val="22"/>
+                  <w:szCs w:val="22"/>
+                  <w:shd w:val="clear" w:color="auto" w:fill="FFFFFF"/>
+                </w:rPr>
+                <w:t>COVID Tracker</w:t>
+              </w:r>
+            </w:hyperlink>
+            <w:r>
+              <w:rPr>
+                <w:rFonts w:ascii="Arial" w:hAnsi="Arial" w:cs="Arial"/>
+                <w:color w:val="000000"/>
+                <w:sz w:val="22"/>
+                <w:szCs w:val="22"/>
+                <w:shd w:val="clear" w:color="auto" w:fill="FFFFFF"/>
+              </w:rPr>
+              <w:t xml:space="preserve"> maintains a continually updated database with cumulative numbers of confirmed (i.e. tested positive) COVID-19 cases in the US. They also release fixed daily summaries around 4pm every day.</w:t>
+            </w:r>
+          </w:p>
+          <w:p>
+            <w:pPr>
+              <w:pStyle w:val="NormalWeb"/>
+              <w:shd w:val="clear" w:color="auto" w:fill="FFFFFF"/>
+              <w:rPr>
+                <w:rFonts w:ascii="Helvetica Neue" w:hAnsi="Helvetica Neue"/>
+                <w:color w:val="404040"/>
+                <w:sz w:val="23"/>
+                <w:szCs w:val="23"/>
+              </w:rPr>
+            </w:pPr>
+            <w:r>
+              <w:rPr>
+                <w:rFonts w:ascii="Helvetica Neue" w:hAnsi="Helvetica Neue"/>
+                <w:b/>
+                <w:bCs/>
+                <w:color w:val="404040"/>
+                <w:sz w:val="23"/>
+                <w:szCs w:val="23"/>
+              </w:rPr>
+              <w:t>Data reported by COVID Tracker as of 9:00am May 11th, 2020</w:t>
+            </w:r>
+          </w:p>
+          <w:tbl>
+            <w:tblPr>
+              <w:tblW w:w="0" w:type="auto"/>
+              <w:shd w:val="clear" w:color="auto" w:fill="FFFFFF"/>
+              <w:tblCellMar>
+                <w:left w:w="0" w:type="dxa"/>
+                <w:right w:w="0" w:type="dxa"/>
+              </w:tblCellMar>
+              <w:tblLook w:val="04A0" w:firstRow="1" w:lastRow="0" w:firstColumn="1" w:lastColumn="0" w:noHBand="0" w:noVBand="1"/>
+            </w:tblPr>
+            <w:tblGrid>
+              <w:gridCol w:w="2420"/>
+              <w:gridCol w:w="1024"/>
+            </w:tblGrid>
+            <w:tr>
+              <w:tc>
+                <w:tcPr>
+                  <w:tcW w:w="0" w:type="auto"/>
+                  <w:shd w:val="clear" w:color="auto" w:fill="FFFFFF"/>
+                  <w:vAlign w:val="center"/>
+                  <w:hideMark/>
+                </w:tcPr>
+                <w:p>
+                  <w:pPr>
+                    <w:rPr>
+                      <w:rFonts w:ascii="Helvetica Neue" w:hAnsi="Helvetica Neue"/>
+                      <w:color w:val="404040"/>
+                      <w:sz w:val="23"/>
+                      <w:szCs w:val="23"/>
+                    </w:rPr>
+                  </w:pPr>
+                  <w:r>
+                    <w:rPr>
+                      <w:rFonts w:ascii="Helvetica Neue" w:hAnsi="Helvetica Neue"/>
+                      <w:b/>
+                      <w:bCs/>
+                      <w:color w:val="404040"/>
+                      <w:sz w:val="23"/>
+                      <w:szCs w:val="23"/>
+                    </w:rPr>
+                    <w:t>Total cases in the US</w:t>
+                  </w:r>
+                </w:p>
+              </w:tc>
+              <w:tc>
+                <w:tcPr>
+                  <w:tcW w:w="0" w:type="auto"/>
+                  <w:shd w:val="clear" w:color="auto" w:fill="FFFFFF"/>
+                  <w:vAlign w:val="center"/>
+                  <w:hideMark/>
+                </w:tcPr>
+                <w:p>
+                  <w:pPr>
+                    <w:rPr>
+                      <w:rFonts w:ascii="Helvetica Neue" w:hAnsi="Helvetica Neue"/>
+                      <w:color w:val="404040"/>
+                      <w:sz w:val="23"/>
+                      <w:szCs w:val="23"/>
+                    </w:rPr>
+                  </w:pPr>
+                  <w:r>
+                    <w:rPr>
+                      <w:rFonts w:ascii="Helvetica Neue" w:hAnsi="Helvetica Neue"/>
+                      <w:color w:val="404040"/>
+                      <w:sz w:val="23"/>
+                      <w:szCs w:val="23"/>
+                    </w:rPr>
+                    <w:t>1,322,807</w:t>
+                  </w:r>
+                </w:p>
+              </w:tc>
+            </w:tr>
+            <w:tr>
+              <w:tc>
+                <w:tcPr>
+                  <w:tcW w:w="0" w:type="auto"/>
+                  <w:shd w:val="clear" w:color="auto" w:fill="FFFFFF"/>
+                  <w:vAlign w:val="center"/>
+                  <w:hideMark/>
+                </w:tcPr>
+                <w:p>
+                  <w:pPr>
+                    <w:rPr>
+                      <w:rFonts w:ascii="Helvetica Neue" w:hAnsi="Helvetica Neue"/>
+                      <w:color w:val="404040"/>
+                      <w:sz w:val="23"/>
+                      <w:szCs w:val="23"/>
+                    </w:rPr>
+                  </w:pPr>
+                  <w:r>
+                    <w:rPr>
+                      <w:rFonts w:ascii="Helvetica Neue" w:hAnsi="Helvetica Neue"/>
+                      <w:b/>
+                      <w:bCs/>
+                      <w:color w:val="404040"/>
+                      <w:sz w:val="23"/>
+                      <w:szCs w:val="23"/>
+                    </w:rPr>
+                    <w:t>Total deaths in the US</w:t>
+                  </w:r>
+                </w:p>
+              </w:tc>
+              <w:tc>
+                <w:tcPr>
+                  <w:tcW w:w="0" w:type="auto"/>
+                  <w:shd w:val="clear" w:color="auto" w:fill="FFFFFF"/>
+                  <w:vAlign w:val="center"/>
+                  <w:hideMark/>
+                </w:tcPr>
+                <w:p>
+                  <w:pPr>
+                    <w:rPr>
+                      <w:rFonts w:ascii="Helvetica Neue" w:hAnsi="Helvetica Neue"/>
+                      <w:color w:val="404040"/>
+                      <w:sz w:val="23"/>
+                      <w:szCs w:val="23"/>
+                    </w:rPr>
+                  </w:pPr>
+                  <w:r>
+                    <w:rPr>
+                      <w:rFonts w:ascii="Helvetica Neue" w:hAnsi="Helvetica Neue"/>
+                      <w:color w:val="404040"/>
+                      <w:sz w:val="23"/>
+                      <w:szCs w:val="23"/>
+                    </w:rPr>
+                    <w:t>74,270</w:t>
+                  </w:r>
+                </w:p>
+              </w:tc>
+            </w:tr>
+          </w:tbl>
+          <w:p>
+            <w:pPr>
+              <w:rPr>
+                <w:rFonts w:ascii="Arial" w:hAnsi="Arial" w:cs="Arial"/>
+                <w:color w:val="404040"/>
+                <w:sz w:val="22"/>
+                <w:szCs w:val="22"/>
+                <w:shd w:val="clear" w:color="auto" w:fill="FFFFFF"/>
+              </w:rPr>
+            </w:pPr>
+          </w:p>
+        </w:tc>
+        <w:tc>
+          <w:tcPr>
+            <w:tcW w:w="1134" w:type="dxa"/>
+            <w:vAlign w:val="center"/>
+          </w:tcPr>
+          <w:p>
+            <w:pPr>
+              <w:pStyle w:val="SMcaption"/>
+              <w:jc w:val="center"/>
+            </w:pPr>
+          </w:p>
+        </w:tc>
+        <w:tc>
+          <w:tcPr>
+            <w:tcW w:w="1595" w:type="dxa"/>
+            <w:vAlign w:val="center"/>
+          </w:tcPr>
+          <w:p>
+            <w:pPr>
+              <w:pStyle w:val="SMcaption"/>
+              <w:jc w:val="center"/>
+            </w:pPr>
+          </w:p>
+        </w:tc>
+      </w:tr>
+      <w:tr>
+        <w:tc>
+          <w:tcPr>
+            <w:tcW w:w="982" w:type="dxa"/>
+          </w:tcPr>
+          <w:p>
+            <w:r>
+              <w:t>2020-05-11</w:t>
+            </w:r>
+          </w:p>
+        </w:tc>
+        <w:tc>
+          <w:tcPr>
+            <w:tcW w:w="6994" w:type="dxa"/>
+            <w:vAlign w:val="center"/>
+          </w:tcPr>
+          <w:p>
+            <w:pPr>
+              <w:pStyle w:val="NormalWeb"/>
+              <w:shd w:val="clear" w:color="auto" w:fill="FFFFFF"/>
+              <w:rPr>
+                <w:rFonts w:ascii="Helvetica Neue" w:hAnsi="Helvetica Neue"/>
+                <w:color w:val="404040"/>
+                <w:sz w:val="23"/>
+                <w:szCs w:val="23"/>
+              </w:rPr>
+            </w:pPr>
+            <w:r>
+              <w:rPr>
+                <w:rStyle w:val="Emphasis"/>
+                <w:rFonts w:ascii="Helvetica Neue" w:hAnsi="Helvetica Neue" w:cs="Arial"/>
+                <w:i w:val="0"/>
+                <w:iCs w:val="0"/>
+                <w:color w:val="000000"/>
+              </w:rPr>
+              <w:t xml:space="preserve">As shown in the table and figure above, </w:t>
+            </w:r>
+            <w:r>
+              <w:rPr>
+                <w:rStyle w:val="Emphasis"/>
+                <w:rFonts w:ascii="Helvetica Neue" w:hAnsi="Helvetica Neue" w:cs="Arial"/>
+                <w:i w:val="0"/>
+                <w:iCs w:val="0"/>
+                <w:color w:val="1155CC"/>
+              </w:rPr>
+              <w:t>COVID Tracker</w:t>
+            </w:r>
+            <w:r>
+              <w:rPr>
+                <w:rStyle w:val="Emphasis"/>
+                <w:rFonts w:ascii="Helvetica Neue" w:hAnsi="Helvetica Neue" w:cs="Arial"/>
+                <w:i w:val="0"/>
+                <w:iCs w:val="0"/>
+                <w:color w:val="000000"/>
+              </w:rPr>
+              <w:t xml:space="preserve"> reported 1,322,807 total positive cases of COVID-19 in the US as of Monday, May 11th at 9am. </w:t>
+            </w:r>
+          </w:p>
+          <w:p>
+            <w:pPr>
+              <w:pStyle w:val="NormalWeb"/>
+              <w:shd w:val="clear" w:color="auto" w:fill="FFFFFF"/>
+              <w:rPr>
+                <w:rFonts w:ascii="Helvetica Neue" w:hAnsi="Helvetica Neue"/>
+                <w:color w:val="404040"/>
+                <w:sz w:val="23"/>
+                <w:szCs w:val="23"/>
+              </w:rPr>
+            </w:pPr>
+            <w:r>
+              <w:rPr>
+                <w:rStyle w:val="Emphasis"/>
+                <w:rFonts w:ascii="Helvetica Neue" w:hAnsi="Helvetica Neue" w:cs="Arial"/>
+                <w:i w:val="0"/>
+                <w:iCs w:val="0"/>
+                <w:color w:val="404040"/>
+              </w:rPr>
+              <w:t> </w:t>
+            </w:r>
+          </w:p>
+          <w:p>
+            <w:pPr>
+              <w:pStyle w:val="NormalWeb"/>
+              <w:shd w:val="clear" w:color="auto" w:fill="FFFFFF"/>
+              <w:rPr>
+                <w:rFonts w:ascii="Helvetica Neue" w:hAnsi="Helvetica Neue"/>
+                <w:color w:val="404040"/>
+                <w:sz w:val="23"/>
+                <w:szCs w:val="23"/>
+              </w:rPr>
+            </w:pPr>
+            <w:r>
+              <w:rPr>
+                <w:rStyle w:val="Emphasis"/>
+                <w:rFonts w:ascii="Helvetica Neue" w:hAnsi="Helvetica Neue" w:cs="Arial"/>
+                <w:i w:val="0"/>
+                <w:iCs w:val="0"/>
+                <w:color w:val="000000"/>
+              </w:rPr>
+              <w:t>What is the number of positive cases in the US that COVID Tracker will have in the daily report this coming Sunday, May 17th?</w:t>
+            </w:r>
+            <w:r>
+              <w:rPr>
+                <w:rFonts w:ascii="Helvetica Neue" w:hAnsi="Helvetica Neue"/>
+                <w:color w:val="404040"/>
+                <w:sz w:val="23"/>
+                <w:szCs w:val="23"/>
+              </w:rPr>
+              <w:br/>
+              <w:t> </w:t>
+            </w:r>
+          </w:p>
+          <w:p>
+            <w:pPr>
+              <w:pStyle w:val="NormalWeb"/>
+              <w:shd w:val="clear" w:color="auto" w:fill="FFFFFF"/>
+              <w:rPr>
+                <w:rStyle w:val="Emphasis"/>
+                <w:rFonts w:ascii="Helvetica Neue" w:hAnsi="Helvetica Neue" w:cs="Arial"/>
+                <w:i w:val="0"/>
+                <w:iCs w:val="0"/>
+                <w:color w:val="000000"/>
+                <w:shd w:val="clear" w:color="auto" w:fill="FFFFFF"/>
+              </w:rPr>
+            </w:pPr>
+            <w:r>
+              <w:rPr>
+                <w:rStyle w:val="Emphasis"/>
+                <w:rFonts w:ascii="Helvetica Neue" w:hAnsi="Helvetica Neue" w:cs="Arial"/>
+                <w:i w:val="0"/>
+                <w:iCs w:val="0"/>
+                <w:color w:val="000000"/>
+                <w:shd w:val="clear" w:color="auto" w:fill="FFFFFF"/>
+              </w:rPr>
+              <w:t>We provided a set of intervals where the true number of positive cases could fall. Assign a probability to each bin corresponding to your belief of how many cases will be reported next Sunday. Each number must be between 0 and 1 and all numbers provided must sum to 1.</w:t>
+            </w:r>
+          </w:p>
+          <w:p>
+            <w:pPr>
+              <w:pStyle w:val="NormalWeb"/>
+              <w:shd w:val="clear" w:color="auto" w:fill="FFFFFF"/>
+              <w:rPr>
+                <w:rStyle w:val="Emphasis"/>
+                <w:rFonts w:ascii="Helvetica Neue" w:hAnsi="Helvetica Neue" w:cs="Arial"/>
+                <w:i w:val="0"/>
+                <w:iCs w:val="0"/>
+                <w:color w:val="000000"/>
+                <w:shd w:val="clear" w:color="auto" w:fill="FFFFFF"/>
+              </w:rPr>
+            </w:pPr>
+          </w:p>
+          <w:p>
+            <w:pPr>
+              <w:pStyle w:val="NormalWeb"/>
+              <w:shd w:val="clear" w:color="auto" w:fill="FFFFFF"/>
+              <w:rPr>
+                <w:rStyle w:val="Emphasis"/>
+                <w:rFonts w:ascii="Helvetica Neue" w:hAnsi="Helvetica Neue" w:cs="Arial"/>
+                <w:i w:val="0"/>
+                <w:iCs w:val="0"/>
+                <w:color w:val="000000"/>
+                <w:shd w:val="clear" w:color="auto" w:fill="FFFFFF"/>
+              </w:rPr>
+            </w:pPr>
+            <w:r>
+              <w:rPr>
+                <w:rStyle w:val="Emphasis"/>
+                <w:rFonts w:ascii="Helvetica Neue" w:hAnsi="Helvetica Neue" w:cs="Arial"/>
+                <w:i w:val="0"/>
+                <w:iCs w:val="0"/>
+                <w:color w:val="000000"/>
+                <w:shd w:val="clear" w:color="auto" w:fill="FFFFFF"/>
+              </w:rPr>
+              <w:t>Less than 1,400,000</w:t>
+            </w:r>
+          </w:p>
+          <w:p>
+            <w:pPr>
+              <w:pStyle w:val="NormalWeb"/>
+              <w:shd w:val="clear" w:color="auto" w:fill="FFFFFF"/>
+              <w:rPr>
+                <w:rStyle w:val="Emphasis"/>
+                <w:rFonts w:ascii="Helvetica Neue" w:hAnsi="Helvetica Neue" w:cs="Arial"/>
+                <w:i w:val="0"/>
+                <w:iCs w:val="0"/>
+                <w:color w:val="000000"/>
+                <w:shd w:val="clear" w:color="auto" w:fill="FFFFFF"/>
+              </w:rPr>
+            </w:pPr>
+            <w:r>
+              <w:rPr>
+                <w:rStyle w:val="Emphasis"/>
+                <w:rFonts w:ascii="Helvetica Neue" w:hAnsi="Helvetica Neue" w:cs="Arial"/>
+                <w:i w:val="0"/>
+                <w:iCs w:val="0"/>
+                <w:color w:val="000000"/>
+                <w:shd w:val="clear" w:color="auto" w:fill="FFFFFF"/>
+              </w:rPr>
+              <w:t>Between 1,400,000 and 1,450,000, inclusive</w:t>
+            </w:r>
+          </w:p>
+          <w:p>
+            <w:pPr>
+              <w:pStyle w:val="NormalWeb"/>
+              <w:shd w:val="clear" w:color="auto" w:fill="FFFFFF"/>
+              <w:rPr>
+                <w:rStyle w:val="Emphasis"/>
+                <w:rFonts w:ascii="Helvetica Neue" w:hAnsi="Helvetica Neue" w:cs="Arial"/>
+                <w:i w:val="0"/>
+                <w:iCs w:val="0"/>
+                <w:color w:val="000000"/>
+                <w:shd w:val="clear" w:color="auto" w:fill="FFFFFF"/>
+              </w:rPr>
+            </w:pPr>
+            <w:r>
+              <w:rPr>
+                <w:rStyle w:val="Emphasis"/>
+                <w:rFonts w:ascii="Helvetica Neue" w:hAnsi="Helvetica Neue" w:cs="Arial"/>
+                <w:i w:val="0"/>
+                <w:iCs w:val="0"/>
+                <w:color w:val="000000"/>
+                <w:shd w:val="clear" w:color="auto" w:fill="FFFFFF"/>
+              </w:rPr>
+              <w:t>More than 1,450,000 but less than 1,500,000</w:t>
+            </w:r>
+          </w:p>
+          <w:p>
+            <w:pPr>
+              <w:pStyle w:val="NormalWeb"/>
+              <w:shd w:val="clear" w:color="auto" w:fill="FFFFFF"/>
+              <w:rPr>
+                <w:rStyle w:val="Emphasis"/>
+                <w:rFonts w:ascii="Helvetica Neue" w:hAnsi="Helvetica Neue" w:cs="Arial"/>
+                <w:i w:val="0"/>
+                <w:iCs w:val="0"/>
+                <w:color w:val="000000"/>
+                <w:shd w:val="clear" w:color="auto" w:fill="FFFFFF"/>
+              </w:rPr>
+            </w:pPr>
+            <w:r>
+              <w:rPr>
+                <w:rStyle w:val="Emphasis"/>
+                <w:rFonts w:ascii="Helvetica Neue" w:hAnsi="Helvetica Neue" w:cs="Arial"/>
+                <w:i w:val="0"/>
+                <w:iCs w:val="0"/>
+                <w:color w:val="000000"/>
+                <w:shd w:val="clear" w:color="auto" w:fill="FFFFFF"/>
+              </w:rPr>
+              <w:t>Between 1,500,000 and 1,550,000, inclusive</w:t>
+            </w:r>
+          </w:p>
+          <w:p>
+            <w:pPr>
+              <w:pStyle w:val="NormalWeb"/>
+              <w:shd w:val="clear" w:color="auto" w:fill="FFFFFF"/>
+              <w:rPr>
+                <w:rStyle w:val="Emphasis"/>
+                <w:rFonts w:ascii="Helvetica Neue" w:hAnsi="Helvetica Neue" w:cs="Arial"/>
+                <w:i w:val="0"/>
+                <w:iCs w:val="0"/>
+                <w:color w:val="000000"/>
+                <w:shd w:val="clear" w:color="auto" w:fill="FFFFFF"/>
+              </w:rPr>
+            </w:pPr>
+            <w:r>
+              <w:rPr>
+                <w:rStyle w:val="Emphasis"/>
+                <w:rFonts w:ascii="Helvetica Neue" w:hAnsi="Helvetica Neue" w:cs="Arial"/>
+                <w:i w:val="0"/>
+                <w:iCs w:val="0"/>
+                <w:color w:val="000000"/>
+                <w:shd w:val="clear" w:color="auto" w:fill="FFFFFF"/>
+              </w:rPr>
+              <w:t>More than 1,550,000 but less than 1,600,000</w:t>
+            </w:r>
+          </w:p>
+          <w:p>
+            <w:pPr>
+              <w:pStyle w:val="NormalWeb"/>
+              <w:shd w:val="clear" w:color="auto" w:fill="FFFFFF"/>
+              <w:rPr>
+                <w:rStyle w:val="Emphasis"/>
+                <w:rFonts w:ascii="Helvetica Neue" w:hAnsi="Helvetica Neue" w:cs="Arial"/>
+                <w:i w:val="0"/>
+                <w:iCs w:val="0"/>
+                <w:color w:val="000000"/>
+                <w:shd w:val="clear" w:color="auto" w:fill="FFFFFF"/>
+              </w:rPr>
+            </w:pPr>
+            <w:r>
+              <w:rPr>
+                <w:rStyle w:val="Emphasis"/>
+                <w:rFonts w:ascii="Helvetica Neue" w:hAnsi="Helvetica Neue" w:cs="Arial"/>
+                <w:i w:val="0"/>
+                <w:iCs w:val="0"/>
+                <w:color w:val="000000"/>
+                <w:shd w:val="clear" w:color="auto" w:fill="FFFFFF"/>
+              </w:rPr>
+              <w:t>Between 1,600,000 and 1,650,000, inclusive</w:t>
+            </w:r>
+          </w:p>
+          <w:p>
+            <w:pPr>
+              <w:pStyle w:val="NormalWeb"/>
+              <w:shd w:val="clear" w:color="auto" w:fill="FFFFFF"/>
+              <w:rPr>
+                <w:rStyle w:val="Emphasis"/>
+                <w:rFonts w:ascii="Helvetica Neue" w:hAnsi="Helvetica Neue" w:cs="Arial"/>
+                <w:i w:val="0"/>
+                <w:iCs w:val="0"/>
+                <w:color w:val="000000"/>
+                <w:shd w:val="clear" w:color="auto" w:fill="FFFFFF"/>
+              </w:rPr>
+            </w:pPr>
+            <w:r>
+              <w:rPr>
+                <w:rStyle w:val="Emphasis"/>
+                <w:rFonts w:ascii="Helvetica Neue" w:hAnsi="Helvetica Neue" w:cs="Arial"/>
+                <w:i w:val="0"/>
+                <w:iCs w:val="0"/>
+                <w:color w:val="000000"/>
+                <w:shd w:val="clear" w:color="auto" w:fill="FFFFFF"/>
+              </w:rPr>
+              <w:t>More than 1,650,000</w:t>
+            </w:r>
+          </w:p>
+          <w:p>
+            <w:pPr>
+              <w:pStyle w:val="NormalWeb"/>
+              <w:shd w:val="clear" w:color="auto" w:fill="FFFFFF"/>
+              <w:rPr>
+                <w:rFonts w:ascii="Helvetica Neue" w:hAnsi="Helvetica Neue"/>
+                <w:color w:val="404040"/>
+                <w:sz w:val="23"/>
+                <w:szCs w:val="23"/>
+              </w:rPr>
+            </w:pPr>
+          </w:p>
+          <w:p>
+            <w:pPr>
+              <w:rPr>
+                <w:rFonts w:ascii="Arial" w:hAnsi="Arial" w:cs="Arial"/>
+                <w:color w:val="404040"/>
+                <w:sz w:val="22"/>
+                <w:szCs w:val="22"/>
+                <w:shd w:val="clear" w:color="auto" w:fill="FFFFFF"/>
+              </w:rPr>
+            </w:pPr>
+          </w:p>
+        </w:tc>
+        <w:tc>
+          <w:tcPr>
+            <w:tcW w:w="1134" w:type="dxa"/>
+            <w:vAlign w:val="center"/>
+          </w:tcPr>
+          <w:p>
+            <w:pPr>
+              <w:pStyle w:val="SMcaption"/>
+              <w:jc w:val="center"/>
+            </w:pPr>
+          </w:p>
+        </w:tc>
+        <w:tc>
+          <w:tcPr>
+            <w:tcW w:w="1595" w:type="dxa"/>
+            <w:vAlign w:val="center"/>
+          </w:tcPr>
+          <w:p>
+            <w:pPr>
+              <w:pStyle w:val="SMcaption"/>
+              <w:jc w:val="center"/>
+            </w:pPr>
+          </w:p>
+        </w:tc>
+      </w:tr>
+      <w:tr>
+        <w:tc>
+          <w:tcPr>
+            <w:tcW w:w="982" w:type="dxa"/>
+          </w:tcPr>
+          <w:p>
+            <w:r>
+              <w:t>2020-05-11</w:t>
+            </w:r>
+          </w:p>
+        </w:tc>
+        <w:tc>
+          <w:tcPr>
+            <w:tcW w:w="6994" w:type="dxa"/>
+            <w:vAlign w:val="center"/>
+          </w:tcPr>
+          <w:p>
+            <w:r>
+              <w:fldChar w:fldCharType="begin"/>
+            </w:r>
+            <w:r>
+              <w:instrText xml:space="preserve"> INCLUDEPICTURE "https://umassamherst.co1.qualtrics.com/CP/Graphic.php?IM=IM_6GzkBL68MCbqrCB" \* MERGEFORMATINET </w:instrText>
+            </w:r>
+            <w:r>
+              <w:fldChar w:fldCharType="separate"/>
+            </w:r>
+            <w:r>
+              <w:rPr>
+                <w:noProof/>
+              </w:rPr>
+              <w:drawing>
+                <wp:inline distT="0" distB="0" distL="0" distR="0" wp14:anchorId="37C5E537" wp14:editId="3DF73EDB">
+                  <wp:extent cx="3411416" cy="1707287"/>
+                  <wp:effectExtent l="0" t="0" r="5080" b="0"/>
+                  <wp:docPr id="9" name="Picture 9"/>
+                  <wp:cNvGraphicFramePr>
+                    <a:graphicFrameLocks xmlns:a="http://schemas.openxmlformats.org/drawingml/2006/main" noChangeAspect="1"/>
+                  </wp:cNvGraphicFramePr>
+                  <a:graphic xmlns:a="http://schemas.openxmlformats.org/drawingml/2006/main">
+                    <a:graphicData uri="http://schemas.openxmlformats.org/drawingml/2006/picture">
+                      <pic:pic xmlns:pic="http://schemas.openxmlformats.org/drawingml/2006/picture">
+                        <pic:nvPicPr>
+                          <pic:cNvPr id="0" name="Picture 3"/>
+                          <pic:cNvPicPr>
+                            <a:picLocks noChangeAspect="1" noChangeArrowheads="1"/>
+                          </pic:cNvPicPr>
+                        </pic:nvPicPr>
+                        <pic:blipFill>
+                          <a:blip r:embed="rId42">
+                            <a:extLst>
+                              <a:ext uri="{28A0092B-C50C-407E-A947-70E740481C1C}">
+                                <a14:useLocalDpi xmlns:a14="http://schemas.microsoft.com/office/drawing/2010/main" val="0"/>
+                              </a:ext>
+                            </a:extLst>
+                          </a:blip>
+                          <a:srcRect/>
+                          <a:stretch>
+                            <a:fillRect/>
+                          </a:stretch>
+                        </pic:blipFill>
+                        <pic:spPr bwMode="auto">
+                          <a:xfrm>
+                            <a:off x="0" y="0"/>
+                            <a:ext cx="3420927" cy="1712047"/>
+                          </a:xfrm>
+                          <a:prstGeom prst="rect">
+                            <a:avLst/>
+                          </a:prstGeom>
+                          <a:noFill/>
+                          <a:ln>
+                            <a:noFill/>
+                          </a:ln>
+                        </pic:spPr>
+                      </pic:pic>
+                    </a:graphicData>
+                  </a:graphic>
+                </wp:inline>
+              </w:drawing>
+            </w:r>
+            <w:r>
+              <w:fldChar w:fldCharType="end"/>
+            </w:r>
+            <w:r>
+              <w:rPr>
+                <w:rFonts w:ascii="Helvetica Neue" w:hAnsi="Helvetica Neue"/>
+                <w:color w:val="404040"/>
+                <w:sz w:val="23"/>
+                <w:szCs w:val="23"/>
+              </w:rPr>
+              <w:br/>
+            </w:r>
+            <w:r>
+              <w:rPr>
+                <w:rFonts w:ascii="Helvetica Neue" w:hAnsi="Helvetica Neue"/>
+                <w:color w:val="404040"/>
+                <w:sz w:val="23"/>
+                <w:szCs w:val="23"/>
+              </w:rPr>
+              <w:br/>
+            </w:r>
+            <w:r>
+              <w:rPr>
+                <w:rFonts w:ascii="Arial" w:hAnsi="Arial" w:cs="Arial"/>
+                <w:color w:val="404040"/>
+                <w:shd w:val="clear" w:color="auto" w:fill="FFFFFF"/>
+              </w:rPr>
+              <w:t>The state of Pennsylvania (</w:t>
+            </w:r>
+            <w:hyperlink r:id="rId43" w:history="1">
+              <w:r>
+                <w:rPr>
+                  <w:rStyle w:val="Hyperlink"/>
+                  <w:rFonts w:ascii="Helvetica Neue" w:hAnsi="Helvetica Neue" w:cs="Arial"/>
+                  <w:color w:val="007AC0"/>
+                  <w:shd w:val="clear" w:color="auto" w:fill="FFFFFF"/>
+                </w:rPr>
+                <w:t>link to DOH</w:t>
+              </w:r>
+            </w:hyperlink>
+            <w:r>
+              <w:rPr>
+                <w:rFonts w:ascii="Arial" w:hAnsi="Arial" w:cs="Arial"/>
+                <w:color w:val="404040"/>
+                <w:shd w:val="clear" w:color="auto" w:fill="FFFFFF"/>
+              </w:rPr>
+              <w:t xml:space="preserve">) has reported 3,806 deaths as of Monday May 11th by the JHU CSSE COVID-19 </w:t>
+            </w:r>
+            <w:r>
+              <w:rPr>
+                <w:rFonts w:ascii="Arial" w:hAnsi="Arial" w:cs="Arial"/>
+                <w:color w:val="404040"/>
+                <w:shd w:val="clear" w:color="auto" w:fill="FFFFFF"/>
+              </w:rPr>
+              <w:lastRenderedPageBreak/>
+              <w:t>Dashboard. How many deaths will be reported on Saturday June 13th (4 weeks ahead), as reported by the JHU CSSE Dashboard? </w:t>
+            </w:r>
+          </w:p>
+          <w:p>
+            <w:pPr>
+              <w:shd w:val="clear" w:color="auto" w:fill="FFFFFF"/>
+              <w:rPr>
+                <w:rFonts w:ascii="Helvetica Neue" w:hAnsi="Helvetica Neue"/>
+                <w:color w:val="404040"/>
+                <w:sz w:val="23"/>
+                <w:szCs w:val="23"/>
+              </w:rPr>
+            </w:pPr>
+            <w:r>
+              <w:rPr>
+                <w:rFonts w:ascii="Helvetica Neue" w:hAnsi="Helvetica Neue"/>
+                <w:color w:val="404040"/>
+                <w:sz w:val="23"/>
+                <w:szCs w:val="23"/>
+              </w:rPr>
+              <w:t> </w:t>
+            </w:r>
+          </w:p>
+          <w:p>
+            <w:pPr>
+              <w:shd w:val="clear" w:color="auto" w:fill="FFFFFF"/>
+              <w:rPr>
+                <w:rFonts w:ascii="Helvetica Neue" w:hAnsi="Helvetica Neue"/>
+                <w:color w:val="404040"/>
+                <w:sz w:val="23"/>
+                <w:szCs w:val="23"/>
+              </w:rPr>
+            </w:pPr>
+            <w:r>
+              <w:rPr>
+                <w:rFonts w:ascii="Helvetica Neue" w:hAnsi="Helvetica Neue" w:cs="Arial"/>
+                <w:color w:val="404040"/>
+              </w:rPr>
+              <w:t xml:space="preserve">Please report a 10th, 50th and 90th percentile, in other words </w:t>
+            </w:r>
+            <w:proofErr w:type="gramStart"/>
+            <w:r>
+              <w:rPr>
+                <w:rFonts w:ascii="Helvetica Neue" w:hAnsi="Helvetica Neue" w:cs="Arial"/>
+                <w:color w:val="404040"/>
+              </w:rPr>
+              <w:t>a</w:t>
+            </w:r>
+            <w:proofErr w:type="gramEnd"/>
+            <w:r>
+              <w:rPr>
+                <w:rFonts w:ascii="Helvetica Neue" w:hAnsi="Helvetica Neue" w:cs="Arial"/>
+                <w:color w:val="404040"/>
+              </w:rPr>
+              <w:t xml:space="preserve"> 80% confidence interval and a median.</w:t>
+            </w:r>
+          </w:p>
+          <w:p>
+            <w:pPr>
+              <w:rPr>
+                <w:rFonts w:ascii="Arial" w:hAnsi="Arial" w:cs="Arial"/>
+                <w:color w:val="404040"/>
+                <w:sz w:val="22"/>
+                <w:szCs w:val="22"/>
+                <w:shd w:val="clear" w:color="auto" w:fill="FFFFFF"/>
+              </w:rPr>
+            </w:pPr>
+          </w:p>
+          <w:p>
+            <w:pPr>
+              <w:rPr>
+                <w:rFonts w:ascii="Arial" w:hAnsi="Arial" w:cs="Arial"/>
+                <w:color w:val="404040"/>
+                <w:sz w:val="22"/>
+                <w:szCs w:val="22"/>
+                <w:shd w:val="clear" w:color="auto" w:fill="FFFFFF"/>
+              </w:rPr>
+            </w:pPr>
+          </w:p>
+          <w:p>
+            <w:pPr>
+              <w:rPr>
+                <w:rFonts w:ascii="Arial" w:hAnsi="Arial" w:cs="Arial"/>
+                <w:color w:val="404040"/>
+                <w:sz w:val="22"/>
+                <w:szCs w:val="22"/>
+                <w:shd w:val="clear" w:color="auto" w:fill="FFFFFF"/>
+              </w:rPr>
+            </w:pPr>
+            <w:r>
+              <w:rPr>
+                <w:rFonts w:ascii="Arial" w:hAnsi="Arial" w:cs="Arial"/>
+                <w:color w:val="404040"/>
+                <w:sz w:val="22"/>
+                <w:szCs w:val="22"/>
+                <w:shd w:val="clear" w:color="auto" w:fill="FFFFFF"/>
+              </w:rPr>
+              <w:t>10</w:t>
+            </w:r>
+            <w:r>
+              <w:rPr>
+                <w:rFonts w:ascii="Arial" w:hAnsi="Arial" w:cs="Arial"/>
+                <w:color w:val="404040"/>
+                <w:sz w:val="22"/>
+                <w:szCs w:val="22"/>
+                <w:shd w:val="clear" w:color="auto" w:fill="FFFFFF"/>
+                <w:vertAlign w:val="superscript"/>
+              </w:rPr>
+              <w:t>th</w:t>
+            </w:r>
+            <w:r>
+              <w:rPr>
+                <w:rFonts w:ascii="Arial" w:hAnsi="Arial" w:cs="Arial"/>
+                <w:color w:val="404040"/>
+                <w:sz w:val="22"/>
+                <w:szCs w:val="22"/>
+                <w:shd w:val="clear" w:color="auto" w:fill="FFFFFF"/>
+              </w:rPr>
+              <w:t xml:space="preserve"> percentile</w:t>
+            </w:r>
+          </w:p>
+          <w:p>
+            <w:pPr>
+              <w:rPr>
+                <w:rFonts w:ascii="Arial" w:hAnsi="Arial" w:cs="Arial"/>
+                <w:color w:val="404040"/>
+                <w:sz w:val="22"/>
+                <w:szCs w:val="22"/>
+                <w:shd w:val="clear" w:color="auto" w:fill="FFFFFF"/>
+              </w:rPr>
+            </w:pPr>
+            <w:r>
+              <w:rPr>
+                <w:rFonts w:ascii="Arial" w:hAnsi="Arial" w:cs="Arial"/>
+                <w:color w:val="404040"/>
+                <w:sz w:val="22"/>
+                <w:szCs w:val="22"/>
+                <w:shd w:val="clear" w:color="auto" w:fill="FFFFFF"/>
+              </w:rPr>
+              <w:t>50</w:t>
+            </w:r>
+            <w:r>
+              <w:rPr>
+                <w:rFonts w:ascii="Arial" w:hAnsi="Arial" w:cs="Arial"/>
+                <w:color w:val="404040"/>
+                <w:sz w:val="22"/>
+                <w:szCs w:val="22"/>
+                <w:shd w:val="clear" w:color="auto" w:fill="FFFFFF"/>
+                <w:vertAlign w:val="superscript"/>
+              </w:rPr>
+              <w:t>th</w:t>
+            </w:r>
+            <w:r>
+              <w:rPr>
+                <w:rFonts w:ascii="Arial" w:hAnsi="Arial" w:cs="Arial"/>
+                <w:color w:val="404040"/>
+                <w:sz w:val="22"/>
+                <w:szCs w:val="22"/>
+                <w:shd w:val="clear" w:color="auto" w:fill="FFFFFF"/>
+              </w:rPr>
+              <w:t xml:space="preserve"> percentile</w:t>
+            </w:r>
+          </w:p>
+          <w:p>
+            <w:pPr>
+              <w:rPr>
+                <w:rFonts w:ascii="Arial" w:hAnsi="Arial" w:cs="Arial"/>
+                <w:color w:val="404040"/>
+                <w:sz w:val="22"/>
+                <w:szCs w:val="22"/>
+                <w:shd w:val="clear" w:color="auto" w:fill="FFFFFF"/>
+              </w:rPr>
+            </w:pPr>
+            <w:r>
+              <w:rPr>
+                <w:rFonts w:ascii="Arial" w:hAnsi="Arial" w:cs="Arial"/>
+                <w:color w:val="404040"/>
+                <w:sz w:val="22"/>
+                <w:szCs w:val="22"/>
+                <w:shd w:val="clear" w:color="auto" w:fill="FFFFFF"/>
+              </w:rPr>
+              <w:t>90</w:t>
+            </w:r>
+            <w:r>
+              <w:rPr>
+                <w:rFonts w:ascii="Arial" w:hAnsi="Arial" w:cs="Arial"/>
+                <w:color w:val="404040"/>
+                <w:sz w:val="22"/>
+                <w:szCs w:val="22"/>
+                <w:shd w:val="clear" w:color="auto" w:fill="FFFFFF"/>
+                <w:vertAlign w:val="superscript"/>
+              </w:rPr>
+              <w:t>th</w:t>
+            </w:r>
+            <w:r>
+              <w:rPr>
+                <w:rFonts w:ascii="Arial" w:hAnsi="Arial" w:cs="Arial"/>
+                <w:color w:val="404040"/>
+                <w:sz w:val="22"/>
+                <w:szCs w:val="22"/>
+                <w:shd w:val="clear" w:color="auto" w:fill="FFFFFF"/>
+              </w:rPr>
+              <w:t xml:space="preserve"> percentile</w:t>
+            </w:r>
+          </w:p>
+          <w:p>
+            <w:pPr>
+              <w:rPr>
+                <w:rFonts w:ascii="Arial" w:hAnsi="Arial" w:cs="Arial"/>
+                <w:color w:val="404040"/>
+                <w:sz w:val="22"/>
+                <w:szCs w:val="22"/>
+                <w:shd w:val="clear" w:color="auto" w:fill="FFFFFF"/>
+              </w:rPr>
+            </w:pPr>
+          </w:p>
+        </w:tc>
+        <w:tc>
+          <w:tcPr>
+            <w:tcW w:w="1134" w:type="dxa"/>
+            <w:vAlign w:val="center"/>
+          </w:tcPr>
+          <w:p>
+            <w:pPr>
+              <w:pStyle w:val="SMcaption"/>
+              <w:jc w:val="center"/>
+            </w:pPr>
+          </w:p>
+        </w:tc>
+        <w:tc>
+          <w:tcPr>
+            <w:tcW w:w="1595" w:type="dxa"/>
+            <w:vAlign w:val="center"/>
+          </w:tcPr>
+          <w:p>
+            <w:pPr>
+              <w:pStyle w:val="SMcaption"/>
+              <w:jc w:val="center"/>
+            </w:pPr>
+          </w:p>
+        </w:tc>
+      </w:tr>
+      <w:tr>
+        <w:tc>
+          <w:tcPr>
+            <w:tcW w:w="982" w:type="dxa"/>
+          </w:tcPr>
+          <w:p>
+            <w:r>
+              <w:t>2020-05-11</w:t>
+            </w:r>
+          </w:p>
+        </w:tc>
+        <w:tc>
+          <w:tcPr>
+            <w:tcW w:w="6994" w:type="dxa"/>
+            <w:vAlign w:val="center"/>
+          </w:tcPr>
+          <w:p>
+            <w:pPr>
+              <w:rPr>
+                <w:rFonts w:ascii="Arial" w:hAnsi="Arial" w:cs="Arial"/>
+                <w:color w:val="404040"/>
+                <w:shd w:val="clear" w:color="auto" w:fill="FFFFFF"/>
+              </w:rPr>
+            </w:pPr>
+            <w:r>
+              <w:rPr>
+                <w:rFonts w:ascii="Arial" w:hAnsi="Arial" w:cs="Arial"/>
+                <w:color w:val="404040"/>
+                <w:shd w:val="clear" w:color="auto" w:fill="FFFFFF"/>
+              </w:rPr>
+              <w:t>Stay-home-orders were extended in Washington state until at least May 31st, and the state entered phase one of four phases of their </w:t>
+            </w:r>
+            <w:hyperlink r:id="rId44" w:history="1">
+              <w:r>
+                <w:rPr>
+                  <w:rStyle w:val="Hyperlink"/>
+                  <w:rFonts w:ascii="Helvetica Neue" w:hAnsi="Helvetica Neue" w:cs="Arial"/>
+                  <w:color w:val="007AC0"/>
+                  <w:shd w:val="clear" w:color="auto" w:fill="FFFFFF"/>
+                </w:rPr>
+                <w:t>“Safe Start”</w:t>
+              </w:r>
+            </w:hyperlink>
+            <w:r>
+              <w:rPr>
+                <w:rFonts w:ascii="Arial" w:hAnsi="Arial" w:cs="Arial"/>
+                <w:color w:val="404040"/>
+                <w:shd w:val="clear" w:color="auto" w:fill="FFFFFF"/>
+              </w:rPr>
+              <w:t> reopening on May 4. The </w:t>
+            </w:r>
+            <w:hyperlink r:id="rId45" w:history="1">
+              <w:r>
+                <w:rPr>
+                  <w:rStyle w:val="Hyperlink"/>
+                  <w:rFonts w:ascii="Helvetica Neue" w:hAnsi="Helvetica Neue" w:cs="Arial"/>
+                  <w:color w:val="007AC0"/>
+                  <w:shd w:val="clear" w:color="auto" w:fill="FFFFFF"/>
+                </w:rPr>
+                <w:t>first phase</w:t>
+              </w:r>
+            </w:hyperlink>
+            <w:r>
+              <w:rPr>
+                <w:rFonts w:ascii="Arial" w:hAnsi="Arial" w:cs="Arial"/>
+                <w:color w:val="404040"/>
+                <w:shd w:val="clear" w:color="auto" w:fill="FFFFFF"/>
+              </w:rPr>
+              <w:t> allows some recreation and construction to reopen and the state will remain in each phase for a minimum of three weeks. Five counties in Washington, with less than 75,000 residents and no new reported cases in the past three weeks, were allowed to begin phase 2. To aid your forecast, the Washington DOH provides a detailed dashboard </w:t>
+            </w:r>
+            <w:hyperlink r:id="rId46" w:history="1">
+              <w:r>
+                <w:rPr>
+                  <w:rStyle w:val="Hyperlink"/>
+                  <w:rFonts w:ascii="Helvetica Neue" w:hAnsi="Helvetica Neue" w:cs="Arial"/>
+                  <w:color w:val="007AC0"/>
+                  <w:shd w:val="clear" w:color="auto" w:fill="FFFFFF"/>
+                </w:rPr>
+                <w:t>here</w:t>
+              </w:r>
+            </w:hyperlink>
+            <w:r>
+              <w:rPr>
+                <w:rFonts w:ascii="Arial" w:hAnsi="Arial" w:cs="Arial"/>
+                <w:color w:val="404040"/>
+                <w:shd w:val="clear" w:color="auto" w:fill="FFFFFF"/>
+              </w:rPr>
+              <w:t>. </w:t>
+            </w:r>
+            <w:r>
+              <w:rPr>
+                <w:rFonts w:ascii="Helvetica Neue" w:hAnsi="Helvetica Neue"/>
+                <w:color w:val="404040"/>
+                <w:sz w:val="23"/>
+                <w:szCs w:val="23"/>
+              </w:rPr>
+              <w:br/>
+            </w:r>
+            <w:r>
+              <w:rPr>
+                <w:rFonts w:ascii="Helvetica Neue" w:hAnsi="Helvetica Neue"/>
+                <w:color w:val="404040"/>
+                <w:sz w:val="23"/>
+                <w:szCs w:val="23"/>
+              </w:rPr>
+              <w:br/>
+            </w:r>
+            <w:r>
+              <w:fldChar w:fldCharType="begin"/>
+            </w:r>
+            <w:r>
+              <w:instrText xml:space="preserve"> INCLUDEPICTURE "https://umassamherst.co1.qualtrics.com/CP/Graphic.php?IM=IM_72284eRoH1wPr5X" \* MERGEFORMATINET </w:instrText>
+            </w:r>
+            <w:r>
+              <w:fldChar w:fldCharType="separate"/>
+            </w:r>
+            <w:r>
+              <w:rPr>
+                <w:noProof/>
+              </w:rPr>
+              <w:drawing>
+                <wp:inline distT="0" distB="0" distL="0" distR="0">
+                  <wp:extent cx="3738544" cy="1871003"/>
+                  <wp:effectExtent l="0" t="0" r="0" b="0"/>
+                  <wp:docPr id="8" name="Picture 8"/>
+                  <wp:cNvGraphicFramePr>
+                    <a:graphicFrameLocks xmlns:a="http://schemas.openxmlformats.org/drawingml/2006/main" noChangeAspect="1"/>
+                  </wp:cNvGraphicFramePr>
+                  <a:graphic xmlns:a="http://schemas.openxmlformats.org/drawingml/2006/main">
+                    <a:graphicData uri="http://schemas.openxmlformats.org/drawingml/2006/picture">
+                      <pic:pic xmlns:pic="http://schemas.openxmlformats.org/drawingml/2006/picture">
+                        <pic:nvPicPr>
+                          <pic:cNvPr id="0" name="Picture 1"/>
+                          <pic:cNvPicPr>
+                            <a:picLocks noChangeAspect="1" noChangeArrowheads="1"/>
+                          </pic:cNvPicPr>
+                        </pic:nvPicPr>
+                        <pic:blipFill>
+                          <a:blip r:embed="rId47">
+                            <a:extLst>
+                              <a:ext uri="{28A0092B-C50C-407E-A947-70E740481C1C}">
+                                <a14:useLocalDpi xmlns:a14="http://schemas.microsoft.com/office/drawing/2010/main" val="0"/>
+                              </a:ext>
+                            </a:extLst>
+                          </a:blip>
+                          <a:srcRect/>
+                          <a:stretch>
+                            <a:fillRect/>
+                          </a:stretch>
+                        </pic:blipFill>
+                        <pic:spPr bwMode="auto">
+                          <a:xfrm>
+                            <a:off x="0" y="0"/>
+                            <a:ext cx="3748524" cy="1875998"/>
+                          </a:xfrm>
+                          <a:prstGeom prst="rect">
+                            <a:avLst/>
+                          </a:prstGeom>
+                          <a:noFill/>
+                          <a:ln>
+                            <a:noFill/>
+                          </a:ln>
+                        </pic:spPr>
+                      </pic:pic>
+                    </a:graphicData>
+                  </a:graphic>
+                </wp:inline>
+              </w:drawing>
+            </w:r>
+            <w:r>
+              <w:fldChar w:fldCharType="end"/>
+            </w:r>
+            <w:r>
+              <w:rPr>
+                <w:rFonts w:ascii="Helvetica Neue" w:hAnsi="Helvetica Neue"/>
+                <w:color w:val="404040"/>
+                <w:sz w:val="23"/>
+                <w:szCs w:val="23"/>
+              </w:rPr>
+              <w:br/>
+            </w:r>
+            <w:r>
+              <w:rPr>
+                <w:rFonts w:ascii="Helvetica Neue" w:hAnsi="Helvetica Neue"/>
+                <w:color w:val="404040"/>
+                <w:sz w:val="23"/>
+                <w:szCs w:val="23"/>
+              </w:rPr>
+              <w:br/>
+            </w:r>
+            <w:r>
+              <w:rPr>
+                <w:rFonts w:ascii="Arial" w:hAnsi="Arial" w:cs="Arial"/>
+                <w:color w:val="404040"/>
+                <w:shd w:val="clear" w:color="auto" w:fill="FFFFFF"/>
+              </w:rPr>
+              <w:t>Given the information above about current orders in Washington state, and accounting for any updates over the coming weeks, what will be the seven day average of new cases per day for the week of June 1, 2020 through June 7, 2020?</w:t>
+            </w:r>
+            <w:r>
+              <w:rPr>
+                <w:rFonts w:ascii="Helvetica Neue" w:hAnsi="Helvetica Neue" w:cs="Arial"/>
+                <w:color w:val="404040"/>
+                <w:shd w:val="clear" w:color="auto" w:fill="FFFFFF"/>
+              </w:rPr>
+              <w:br/>
+            </w:r>
+            <w:r>
+              <w:rPr>
+                <w:rFonts w:ascii="Helvetica Neue" w:hAnsi="Helvetica Neue" w:cs="Arial"/>
+                <w:color w:val="404040"/>
+                <w:shd w:val="clear" w:color="auto" w:fill="FFFFFF"/>
+              </w:rPr>
+              <w:br/>
+            </w:r>
+            <w:r>
+              <w:rPr>
+                <w:rFonts w:ascii="Arial" w:hAnsi="Arial" w:cs="Arial"/>
+                <w:color w:val="404040"/>
+                <w:shd w:val="clear" w:color="auto" w:fill="FFFFFF"/>
+              </w:rPr>
+              <w:t>Please report a 10th, 50th and 90th percentile, in other words a 80% confidence interval and a median.</w:t>
+            </w:r>
+          </w:p>
+          <w:p/>
+          <w:p>
+            <w:pPr>
+              <w:rPr>
+                <w:rFonts w:ascii="Arial" w:hAnsi="Arial" w:cs="Arial"/>
+                <w:color w:val="404040"/>
+                <w:sz w:val="22"/>
+                <w:szCs w:val="22"/>
+                <w:shd w:val="clear" w:color="auto" w:fill="FFFFFF"/>
+              </w:rPr>
+            </w:pPr>
+            <w:r>
+              <w:rPr>
+                <w:rFonts w:ascii="Arial" w:hAnsi="Arial" w:cs="Arial"/>
+                <w:color w:val="404040"/>
+                <w:sz w:val="22"/>
+                <w:szCs w:val="22"/>
+                <w:shd w:val="clear" w:color="auto" w:fill="FFFFFF"/>
+              </w:rPr>
+              <w:t>10</w:t>
+            </w:r>
+            <w:r>
+              <w:rPr>
+                <w:rFonts w:ascii="Arial" w:hAnsi="Arial" w:cs="Arial"/>
+                <w:color w:val="404040"/>
+                <w:sz w:val="22"/>
+                <w:szCs w:val="22"/>
+                <w:shd w:val="clear" w:color="auto" w:fill="FFFFFF"/>
+                <w:vertAlign w:val="superscript"/>
+              </w:rPr>
+              <w:t>th</w:t>
+            </w:r>
+            <w:r>
+              <w:rPr>
+                <w:rFonts w:ascii="Arial" w:hAnsi="Arial" w:cs="Arial"/>
+                <w:color w:val="404040"/>
+                <w:sz w:val="22"/>
+                <w:szCs w:val="22"/>
+                <w:shd w:val="clear" w:color="auto" w:fill="FFFFFF"/>
+              </w:rPr>
+              <w:t xml:space="preserve"> percentile</w:t>
+            </w:r>
+          </w:p>
+          <w:p>
+            <w:pPr>
+              <w:rPr>
+                <w:rFonts w:ascii="Arial" w:hAnsi="Arial" w:cs="Arial"/>
+                <w:color w:val="404040"/>
+                <w:sz w:val="22"/>
+                <w:szCs w:val="22"/>
+                <w:shd w:val="clear" w:color="auto" w:fill="FFFFFF"/>
+              </w:rPr>
+            </w:pPr>
+            <w:r>
+              <w:rPr>
+                <w:rFonts w:ascii="Arial" w:hAnsi="Arial" w:cs="Arial"/>
+                <w:color w:val="404040"/>
+                <w:sz w:val="22"/>
+                <w:szCs w:val="22"/>
+                <w:shd w:val="clear" w:color="auto" w:fill="FFFFFF"/>
+              </w:rPr>
+              <w:t>50</w:t>
+            </w:r>
+            <w:r>
+              <w:rPr>
+                <w:rFonts w:ascii="Arial" w:hAnsi="Arial" w:cs="Arial"/>
+                <w:color w:val="404040"/>
+                <w:sz w:val="22"/>
+                <w:szCs w:val="22"/>
+                <w:shd w:val="clear" w:color="auto" w:fill="FFFFFF"/>
+                <w:vertAlign w:val="superscript"/>
+              </w:rPr>
+              <w:t>th</w:t>
+            </w:r>
+            <w:r>
+              <w:rPr>
+                <w:rFonts w:ascii="Arial" w:hAnsi="Arial" w:cs="Arial"/>
+                <w:color w:val="404040"/>
+                <w:sz w:val="22"/>
+                <w:szCs w:val="22"/>
+                <w:shd w:val="clear" w:color="auto" w:fill="FFFFFF"/>
+              </w:rPr>
+              <w:t xml:space="preserve"> percentile</w:t>
+            </w:r>
+          </w:p>
+          <w:p>
+            <w:pPr>
+              <w:rPr>
+                <w:rFonts w:ascii="Arial" w:hAnsi="Arial" w:cs="Arial"/>
+                <w:color w:val="404040"/>
+                <w:sz w:val="22"/>
+                <w:szCs w:val="22"/>
+                <w:shd w:val="clear" w:color="auto" w:fill="FFFFFF"/>
+              </w:rPr>
+            </w:pPr>
+            <w:r>
+              <w:rPr>
+                <w:rFonts w:ascii="Arial" w:hAnsi="Arial" w:cs="Arial"/>
+                <w:color w:val="404040"/>
+                <w:sz w:val="22"/>
+                <w:szCs w:val="22"/>
+                <w:shd w:val="clear" w:color="auto" w:fill="FFFFFF"/>
+              </w:rPr>
+              <w:t>90</w:t>
+            </w:r>
+            <w:r>
+              <w:rPr>
+                <w:rFonts w:ascii="Arial" w:hAnsi="Arial" w:cs="Arial"/>
+                <w:color w:val="404040"/>
+                <w:sz w:val="22"/>
+                <w:szCs w:val="22"/>
+                <w:shd w:val="clear" w:color="auto" w:fill="FFFFFF"/>
+                <w:vertAlign w:val="superscript"/>
+              </w:rPr>
+              <w:t>th</w:t>
+            </w:r>
+            <w:r>
+              <w:rPr>
+                <w:rFonts w:ascii="Arial" w:hAnsi="Arial" w:cs="Arial"/>
+                <w:color w:val="404040"/>
+                <w:sz w:val="22"/>
+                <w:szCs w:val="22"/>
+                <w:shd w:val="clear" w:color="auto" w:fill="FFFFFF"/>
+              </w:rPr>
+              <w:t xml:space="preserve"> percentile</w:t>
+            </w:r>
+          </w:p>
+          <w:p/>
+          <w:p>
+            <w:pPr>
+              <w:rPr>
+                <w:rFonts w:ascii="Arial" w:hAnsi="Arial" w:cs="Arial"/>
+                <w:color w:val="404040"/>
+                <w:sz w:val="22"/>
+                <w:szCs w:val="22"/>
+                <w:shd w:val="clear" w:color="auto" w:fill="FFFFFF"/>
+              </w:rPr>
+            </w:pPr>
+          </w:p>
+        </w:tc>
+        <w:tc>
+          <w:tcPr>
+            <w:tcW w:w="1134" w:type="dxa"/>
+            <w:vAlign w:val="center"/>
+          </w:tcPr>
+          <w:p>
+            <w:pPr>
+              <w:pStyle w:val="SMcaption"/>
+              <w:jc w:val="center"/>
+            </w:pPr>
+          </w:p>
+        </w:tc>
+        <w:tc>
+          <w:tcPr>
+            <w:tcW w:w="1595" w:type="dxa"/>
+            <w:vAlign w:val="center"/>
+          </w:tcPr>
+          <w:p>
+            <w:pPr>
+              <w:pStyle w:val="SMcaption"/>
+              <w:jc w:val="center"/>
+            </w:pPr>
+          </w:p>
+        </w:tc>
+      </w:tr>
+      <w:tr>
+        <w:tc>
+          <w:tcPr>
+            <w:tcW w:w="982" w:type="dxa"/>
+          </w:tcPr>
+          <w:p>
+            <w:r>
+              <w:t>2020-05-11</w:t>
+            </w:r>
+          </w:p>
+        </w:tc>
+        <w:tc>
+          <w:tcPr>
+            <w:tcW w:w="6994" w:type="dxa"/>
+            <w:vAlign w:val="center"/>
+          </w:tcPr>
+          <w:p>
+            <w:r>
+              <w:rPr>
+                <w:rFonts w:ascii="Helvetica Neue" w:hAnsi="Helvetica Neue"/>
+                <w:color w:val="000000"/>
+                <w:shd w:val="clear" w:color="auto" w:fill="FFFFFF"/>
+              </w:rPr>
+              <w:t xml:space="preserve">If an accelerated restart in Washington allowed all counties to enter Phase 2 on May 16, 2020 (and was not rescinded before June 1, 2020), what will be the </w:t>
+            </w:r>
+            <w:proofErr w:type="gramStart"/>
+            <w:r>
+              <w:rPr>
+                <w:rFonts w:ascii="Helvetica Neue" w:hAnsi="Helvetica Neue"/>
+                <w:color w:val="000000"/>
+                <w:shd w:val="clear" w:color="auto" w:fill="FFFFFF"/>
+              </w:rPr>
+              <w:t>seven day</w:t>
+            </w:r>
+            <w:proofErr w:type="gramEnd"/>
+            <w:r>
+              <w:rPr>
+                <w:rFonts w:ascii="Helvetica Neue" w:hAnsi="Helvetica Neue"/>
+                <w:color w:val="000000"/>
+                <w:shd w:val="clear" w:color="auto" w:fill="FFFFFF"/>
+              </w:rPr>
+              <w:t xml:space="preserve"> average of new </w:t>
+            </w:r>
+            <w:r>
+              <w:rPr>
+                <w:rFonts w:ascii="Helvetica Neue" w:hAnsi="Helvetica Neue"/>
+                <w:color w:val="000000"/>
+                <w:shd w:val="clear" w:color="auto" w:fill="FFFFFF"/>
+              </w:rPr>
+              <w:lastRenderedPageBreak/>
+              <w:t>cases per day for the week of June 1, 2020 through June 7, 2020?</w:t>
+            </w:r>
+          </w:p>
+          <w:p>
+            <w:pPr>
+              <w:rPr>
+                <w:rFonts w:ascii="Arial" w:hAnsi="Arial" w:cs="Arial"/>
+                <w:color w:val="404040"/>
+                <w:sz w:val="22"/>
+                <w:szCs w:val="22"/>
+                <w:shd w:val="clear" w:color="auto" w:fill="FFFFFF"/>
+              </w:rPr>
+            </w:pPr>
+          </w:p>
+          <w:p>
+            <w:pPr>
+              <w:rPr>
+                <w:rFonts w:ascii="Arial" w:hAnsi="Arial" w:cs="Arial"/>
+                <w:color w:val="404040"/>
+                <w:sz w:val="22"/>
+                <w:szCs w:val="22"/>
+                <w:shd w:val="clear" w:color="auto" w:fill="FFFFFF"/>
+              </w:rPr>
+            </w:pPr>
+            <w:r>
+              <w:rPr>
+                <w:rFonts w:ascii="Arial" w:hAnsi="Arial" w:cs="Arial"/>
+                <w:color w:val="404040"/>
+                <w:sz w:val="22"/>
+                <w:szCs w:val="22"/>
+                <w:shd w:val="clear" w:color="auto" w:fill="FFFFFF"/>
+              </w:rPr>
+              <w:t>10</w:t>
+            </w:r>
+            <w:r>
+              <w:rPr>
+                <w:rFonts w:ascii="Arial" w:hAnsi="Arial" w:cs="Arial"/>
+                <w:color w:val="404040"/>
+                <w:sz w:val="22"/>
+                <w:szCs w:val="22"/>
+                <w:shd w:val="clear" w:color="auto" w:fill="FFFFFF"/>
+                <w:vertAlign w:val="superscript"/>
+              </w:rPr>
+              <w:t>th</w:t>
+            </w:r>
+            <w:r>
+              <w:rPr>
+                <w:rFonts w:ascii="Arial" w:hAnsi="Arial" w:cs="Arial"/>
+                <w:color w:val="404040"/>
+                <w:sz w:val="22"/>
+                <w:szCs w:val="22"/>
+                <w:shd w:val="clear" w:color="auto" w:fill="FFFFFF"/>
+              </w:rPr>
+              <w:t xml:space="preserve"> percentile</w:t>
+            </w:r>
+          </w:p>
+          <w:p>
+            <w:pPr>
+              <w:rPr>
+                <w:rFonts w:ascii="Arial" w:hAnsi="Arial" w:cs="Arial"/>
+                <w:color w:val="404040"/>
+                <w:sz w:val="22"/>
+                <w:szCs w:val="22"/>
+                <w:shd w:val="clear" w:color="auto" w:fill="FFFFFF"/>
+              </w:rPr>
+            </w:pPr>
+            <w:r>
+              <w:rPr>
+                <w:rFonts w:ascii="Arial" w:hAnsi="Arial" w:cs="Arial"/>
+                <w:color w:val="404040"/>
+                <w:sz w:val="22"/>
+                <w:szCs w:val="22"/>
+                <w:shd w:val="clear" w:color="auto" w:fill="FFFFFF"/>
+              </w:rPr>
+              <w:t>50</w:t>
+            </w:r>
+            <w:r>
+              <w:rPr>
+                <w:rFonts w:ascii="Arial" w:hAnsi="Arial" w:cs="Arial"/>
+                <w:color w:val="404040"/>
+                <w:sz w:val="22"/>
+                <w:szCs w:val="22"/>
+                <w:shd w:val="clear" w:color="auto" w:fill="FFFFFF"/>
+                <w:vertAlign w:val="superscript"/>
+              </w:rPr>
+              <w:t>th</w:t>
+            </w:r>
+            <w:r>
+              <w:rPr>
+                <w:rFonts w:ascii="Arial" w:hAnsi="Arial" w:cs="Arial"/>
+                <w:color w:val="404040"/>
+                <w:sz w:val="22"/>
+                <w:szCs w:val="22"/>
+                <w:shd w:val="clear" w:color="auto" w:fill="FFFFFF"/>
+              </w:rPr>
+              <w:t xml:space="preserve"> percentile</w:t>
+            </w:r>
+          </w:p>
+          <w:p>
+            <w:pPr>
+              <w:rPr>
+                <w:rFonts w:ascii="Arial" w:hAnsi="Arial" w:cs="Arial"/>
+                <w:color w:val="404040"/>
+                <w:sz w:val="22"/>
+                <w:szCs w:val="22"/>
+                <w:shd w:val="clear" w:color="auto" w:fill="FFFFFF"/>
+              </w:rPr>
+            </w:pPr>
+            <w:r>
+              <w:rPr>
+                <w:rFonts w:ascii="Arial" w:hAnsi="Arial" w:cs="Arial"/>
+                <w:color w:val="404040"/>
+                <w:sz w:val="22"/>
+                <w:szCs w:val="22"/>
+                <w:shd w:val="clear" w:color="auto" w:fill="FFFFFF"/>
+              </w:rPr>
+              <w:t>90</w:t>
+            </w:r>
+            <w:r>
+              <w:rPr>
+                <w:rFonts w:ascii="Arial" w:hAnsi="Arial" w:cs="Arial"/>
+                <w:color w:val="404040"/>
+                <w:sz w:val="22"/>
+                <w:szCs w:val="22"/>
+                <w:shd w:val="clear" w:color="auto" w:fill="FFFFFF"/>
+                <w:vertAlign w:val="superscript"/>
+              </w:rPr>
+              <w:t>th</w:t>
+            </w:r>
+            <w:r>
+              <w:rPr>
+                <w:rFonts w:ascii="Arial" w:hAnsi="Arial" w:cs="Arial"/>
+                <w:color w:val="404040"/>
+                <w:sz w:val="22"/>
+                <w:szCs w:val="22"/>
+                <w:shd w:val="clear" w:color="auto" w:fill="FFFFFF"/>
+              </w:rPr>
+              <w:t xml:space="preserve"> percentile</w:t>
+            </w:r>
+          </w:p>
+          <w:p>
+            <w:pPr>
+              <w:rPr>
+                <w:rFonts w:ascii="Arial" w:hAnsi="Arial" w:cs="Arial"/>
+                <w:color w:val="404040"/>
+                <w:sz w:val="22"/>
+                <w:szCs w:val="22"/>
+                <w:shd w:val="clear" w:color="auto" w:fill="FFFFFF"/>
+              </w:rPr>
+            </w:pPr>
+          </w:p>
+          <w:p>
+            <w:pPr>
+              <w:rPr>
+                <w:rFonts w:ascii="Arial" w:hAnsi="Arial" w:cs="Arial"/>
+                <w:color w:val="404040"/>
+                <w:sz w:val="22"/>
+                <w:szCs w:val="22"/>
+                <w:shd w:val="clear" w:color="auto" w:fill="FFFFFF"/>
+              </w:rPr>
+            </w:pPr>
+          </w:p>
+        </w:tc>
+        <w:tc>
+          <w:tcPr>
+            <w:tcW w:w="1134" w:type="dxa"/>
+            <w:vAlign w:val="center"/>
+          </w:tcPr>
+          <w:p>
+            <w:pPr>
+              <w:pStyle w:val="SMcaption"/>
+              <w:jc w:val="center"/>
+            </w:pPr>
+          </w:p>
+        </w:tc>
+        <w:tc>
+          <w:tcPr>
+            <w:tcW w:w="1595" w:type="dxa"/>
+            <w:vAlign w:val="center"/>
+          </w:tcPr>
+          <w:p>
+            <w:pPr>
+              <w:pStyle w:val="SMcaption"/>
+              <w:jc w:val="center"/>
+            </w:pPr>
           </w:p>
         </w:tc>
       </w:tr>
@@ -15933,7 +17613,7 @@
   <w:style w:type="paragraph" w:default="1" w:styleId="Normal">
     <w:name w:val="Normal"/>
     <w:qFormat/>
-    <w:rsid w:val="00CD6E8B"/>
+    <w:rsid w:val="00521378"/>
     <w:pPr>
       <w:spacing w:after="0"/>
     </w:pPr>

</xml_diff>